<commit_message>
Commit 02, 03, and 04 files
</commit_message>
<xml_diff>
--- a/03_OperationalFile.docx
+++ b/03_OperationalFile.docx
@@ -1,6 +1,6 @@
 
 <file path=word/document.xml><?xml version="1.0" encoding="utf-8"?>
-<w:document xmlns:mv="urn:schemas-microsoft-com:mac:vml" xmlns:mo="http://schemas.microsoft.com/office/mac/office/2008/main" xmlns:ve="http://schemas.openxmlformats.org/markup-compatibility/2006" xmlns:o="urn:schemas-microsoft-com:office:office" xmlns:r="http://schemas.openxmlformats.org/officeDocument/2006/relationships" xmlns:m="http://schemas.openxmlformats.org/officeDocument/2006/math" xmlns:v="urn:schemas-microsoft-com:vml" xmlns:w10="urn:schemas-microsoft-com:office:word" xmlns:w="http://schemas.openxmlformats.org/wordprocessingml/2006/main" xmlns:wne="http://schemas.microsoft.com/office/word/2006/wordml" xmlns:wp="http://schemas.openxmlformats.org/drawingml/2006/wordprocessingDrawing" ve:Ignorable="mv" ve:PreserveAttributes="mv:*">
+<w:document xmlns:wpc="http://schemas.microsoft.com/office/word/2010/wordprocessingCanvas" xmlns:cx="http://schemas.microsoft.com/office/drawing/2014/chartex" xmlns:cx1="http://schemas.microsoft.com/office/drawing/2015/9/8/chartex" xmlns:cx2="http://schemas.microsoft.com/office/drawing/2015/10/21/chartex" xmlns:cx3="http://schemas.microsoft.com/office/drawing/2016/5/9/chartex" xmlns:cx4="http://schemas.microsoft.com/office/drawing/2016/5/10/chartex" xmlns:cx5="http://schemas.microsoft.com/office/drawing/2016/5/11/chartex" xmlns:cx6="http://schemas.microsoft.com/office/drawing/2016/5/12/chartex" xmlns:cx7="http://schemas.microsoft.com/office/drawing/2016/5/13/chartex" xmlns:cx8="http://schemas.microsoft.com/office/drawing/2016/5/14/chartex" xmlns:mc="http://schemas.openxmlformats.org/markup-compatibility/2006" xmlns:aink="http://schemas.microsoft.com/office/drawing/2016/ink" xmlns:am3d="http://schemas.microsoft.com/office/drawing/2017/model3d" xmlns:o="urn:schemas-microsoft-com:office:office" xmlns:r="http://schemas.openxmlformats.org/officeDocument/2006/relationships" xmlns:m="http://schemas.openxmlformats.org/officeDocument/2006/math" xmlns:v="urn:schemas-microsoft-com:vml" xmlns:wp14="http://schemas.microsoft.com/office/word/2010/wordprocessingDrawing" xmlns:wp="http://schemas.openxmlformats.org/drawingml/2006/wordprocessingDrawing" xmlns:w10="urn:schemas-microsoft-com:office:word" xmlns:w="http://schemas.openxmlformats.org/wordprocessingml/2006/main" xmlns:w14="http://schemas.microsoft.com/office/word/2010/wordml" xmlns:w15="http://schemas.microsoft.com/office/word/2012/wordml" xmlns:w16cex="http://schemas.microsoft.com/office/word/2018/wordml/cex" xmlns:w16cid="http://schemas.microsoft.com/office/word/2016/wordml/cid" xmlns:w16="http://schemas.microsoft.com/office/word/2018/wordml" xmlns:w16se="http://schemas.microsoft.com/office/word/2015/wordml/symex" xmlns:wpg="http://schemas.microsoft.com/office/word/2010/wordprocessingGroup" xmlns:wpi="http://schemas.microsoft.com/office/word/2010/wordprocessingInk" xmlns:wne="http://schemas.microsoft.com/office/word/2006/wordml" xmlns:wps="http://schemas.microsoft.com/office/word/2010/wordprocessingShape" mc:Ignorable="w14 w15 w16se w16cid w16 w16cex wp14">
   <w:body>
     <w:tbl>
       <w:tblPr>
@@ -12,7 +12,7 @@
           <w:bottom w:w="57" w:type="dxa"/>
           <w:right w:w="57" w:type="dxa"/>
         </w:tblCellMar>
-        <w:tblLook w:val="0000"/>
+        <w:tblLook w:val="0000" w:firstRow="0" w:lastRow="0" w:firstColumn="0" w:lastColumn="0" w:noHBand="0" w:noVBand="0"/>
       </w:tblPr>
       <w:tblGrid>
         <w:gridCol w:w="9752"/>
@@ -481,6 +481,7 @@
         <w:rPr>
           <w:lang w:val="en-US"/>
         </w:rPr>
+        <w:lastRenderedPageBreak/>
         <w:br w:type="page"/>
       </w:r>
     </w:p>
@@ -1551,14 +1552,7 @@
         <w:rPr>
           <w:lang w:val="en-US"/>
         </w:rPr>
-        <w:t>4.2.4 -</w:t>
-      </w:r>
-      <w:proofErr w:type="spellStart"/>
-      <w:r>
-        <w:rPr>
-          <w:lang w:val="en-US"/>
-        </w:rPr>
-        <w:t>Data</w:t>
+        <w:t>4.2.4 -Data</w:t>
       </w:r>
       <w:r>
         <w:rPr>
@@ -1572,7 +1566,6 @@
         </w:rPr>
         <w:t>ources</w:t>
       </w:r>
-      <w:proofErr w:type="spellEnd"/>
       <w:r>
         <w:rPr>
           <w:lang w:val="en-US"/>
@@ -1823,6 +1816,7 @@
         <w:rPr>
           <w:lang w:val="en-US"/>
         </w:rPr>
+        <w:lastRenderedPageBreak/>
         <w:t>6.2 -Batches</w:t>
       </w:r>
       <w:r>
@@ -2012,6 +2006,7 @@
         <w:rPr>
           <w:lang w:val="en-US"/>
         </w:rPr>
+        <w:lastRenderedPageBreak/>
         <w:t>Versions</w:t>
       </w:r>
     </w:p>
@@ -2041,12 +2036,12 @@
           <w:bottom w:w="55" w:type="dxa"/>
           <w:right w:w="55" w:type="dxa"/>
         </w:tblCellMar>
-        <w:tblLook w:val="0000"/>
+        <w:tblLook w:val="0000" w:firstRow="0" w:lastRow="0" w:firstColumn="0" w:lastColumn="0" w:noHBand="0" w:noVBand="0"/>
       </w:tblPr>
       <w:tblGrid>
         <w:gridCol w:w="1509"/>
-        <w:gridCol w:w="1477"/>
-        <w:gridCol w:w="5342"/>
+        <w:gridCol w:w="1482"/>
+        <w:gridCol w:w="5337"/>
         <w:gridCol w:w="1545"/>
       </w:tblGrid>
       <w:tr>
@@ -2617,6 +2612,7 @@
         <w:rPr>
           <w:lang w:val="en-US"/>
         </w:rPr>
+        <w:lastRenderedPageBreak/>
         <w:t>Introduction</w:t>
       </w:r>
     </w:p>
@@ -2765,6 +2761,7 @@
         <w:rPr>
           <w:lang w:val="en-US"/>
         </w:rPr>
+        <w:lastRenderedPageBreak/>
         <w:t>P</w:t>
       </w:r>
       <w:r>
@@ -3021,7 +3018,6 @@
           <w:lang w:val="en-US"/>
         </w:rPr>
       </w:pPr>
-      <w:proofErr w:type="gramStart"/>
       <w:r>
         <w:rPr>
           <w:b/>
@@ -3042,14 +3038,7 @@
         <w:rPr>
           <w:lang w:val="en-US"/>
         </w:rPr>
-        <w:t xml:space="preserve"> version</w:t>
-      </w:r>
-      <w:proofErr w:type="gramEnd"/>
-      <w:r>
-        <w:rPr>
-          <w:lang w:val="en-US"/>
-        </w:rPr>
-        <w:t xml:space="preserve"> XXX</w:t>
+        <w:t xml:space="preserve"> version XXX</w:t>
       </w:r>
     </w:p>
     <w:p>
@@ -3083,21 +3072,7 @@
         <w:rPr>
           <w:lang w:val="en-US"/>
         </w:rPr>
-        <w:t xml:space="preserve">The following web services must accessible </w:t>
-      </w:r>
-      <w:proofErr w:type="gramStart"/>
-      <w:r>
-        <w:rPr>
-          <w:lang w:val="en-US"/>
-        </w:rPr>
-        <w:t>et</w:t>
-      </w:r>
-      <w:proofErr w:type="gramEnd"/>
-      <w:r>
-        <w:rPr>
-          <w:lang w:val="en-US"/>
-        </w:rPr>
-        <w:t xml:space="preserve"> up to date: </w:t>
+        <w:t xml:space="preserve">The following web services must accessible et up to date: </w:t>
       </w:r>
     </w:p>
     <w:p>
@@ -3111,7 +3086,6 @@
           <w:lang w:val="en-US"/>
         </w:rPr>
       </w:pPr>
-      <w:proofErr w:type="gramStart"/>
       <w:r>
         <w:rPr>
           <w:b/>
@@ -3132,14 +3106,7 @@
         <w:rPr>
           <w:lang w:val="en-US"/>
         </w:rPr>
-        <w:t xml:space="preserve"> version</w:t>
-      </w:r>
-      <w:proofErr w:type="gramEnd"/>
-      <w:r>
-        <w:rPr>
-          <w:lang w:val="en-US"/>
-        </w:rPr>
-        <w:t xml:space="preserve"> XXX</w:t>
+        <w:t xml:space="preserve"> version XXX</w:t>
       </w:r>
     </w:p>
     <w:p>
@@ -3207,6 +3174,7 @@
         <w:rPr>
           <w:lang w:val="en-US"/>
         </w:rPr>
+        <w:lastRenderedPageBreak/>
         <w:t>Roll-out proce</w:t>
       </w:r>
       <w:r>
@@ -3275,7 +3243,6 @@
           <w:lang w:val="en-US"/>
         </w:rPr>
       </w:pPr>
-      <w:proofErr w:type="gramStart"/>
       <w:r>
         <w:rPr>
           <w:b/>
@@ -3284,7 +3251,6 @@
         </w:rPr>
         <w:t>bin</w:t>
       </w:r>
-      <w:proofErr w:type="gramEnd"/>
       <w:r>
         <w:rPr>
           <w:lang w:val="en-US"/>
@@ -3315,7 +3281,6 @@
           <w:lang w:val="en-US"/>
         </w:rPr>
       </w:pPr>
-      <w:proofErr w:type="gramStart"/>
       <w:r>
         <w:rPr>
           <w:b/>
@@ -3324,7 +3289,6 @@
         </w:rPr>
         <w:t>conf</w:t>
       </w:r>
-      <w:proofErr w:type="gramEnd"/>
       <w:r>
         <w:rPr>
           <w:lang w:val="en-US"/>
@@ -3355,7 +3319,6 @@
           <w:lang w:val="en-US"/>
         </w:rPr>
       </w:pPr>
-      <w:proofErr w:type="gramStart"/>
       <w:r>
         <w:rPr>
           <w:b/>
@@ -3370,7 +3333,6 @@
         </w:rPr>
         <w:t>: ...</w:t>
       </w:r>
-      <w:proofErr w:type="gramEnd"/>
     </w:p>
     <w:p>
       <w:pPr>
@@ -3393,7 +3355,6 @@
         </w:rPr>
         <w:t xml:space="preserve">Unzip the </w:t>
       </w:r>
-      <w:proofErr w:type="spellStart"/>
       <w:r>
         <w:rPr>
           <w:b/>
@@ -3401,7 +3362,6 @@
         </w:rPr>
         <w:t>XXX.zip</w:t>
       </w:r>
-      <w:proofErr w:type="spellEnd"/>
       <w:r>
         <w:rPr>
           <w:lang w:val="en-US"/>
@@ -3470,14 +3430,12 @@
           <w:lang w:val="en-US"/>
         </w:rPr>
       </w:pPr>
-      <w:proofErr w:type="gramStart"/>
       <w:r>
         <w:rPr>
           <w:lang w:val="en-US"/>
         </w:rPr>
         <w:t>….</w:t>
       </w:r>
-      <w:proofErr w:type="gramEnd"/>
     </w:p>
     <w:p>
       <w:pPr>
@@ -3523,7 +3481,7 @@
           <w:bottom w:w="55" w:type="dxa"/>
           <w:right w:w="55" w:type="dxa"/>
         </w:tblCellMar>
-        <w:tblLook w:val="0000"/>
+        <w:tblLook w:val="0000" w:firstRow="0" w:lastRow="0" w:firstColumn="0" w:lastColumn="0" w:noHBand="0" w:noVBand="0"/>
       </w:tblPr>
       <w:tblGrid>
         <w:gridCol w:w="2247"/>
@@ -3674,14 +3632,12 @@
                 <w:lang w:val="en-US"/>
               </w:rPr>
             </w:pPr>
-            <w:proofErr w:type="gramStart"/>
             <w:r>
               <w:rPr>
                 <w:lang w:val="en-US"/>
               </w:rPr>
               <w:t>no</w:t>
             </w:r>
-            <w:proofErr w:type="gramEnd"/>
           </w:p>
         </w:tc>
         <w:tc>
@@ -3860,7 +3816,6 @@
         </w:rPr>
       </w:pPr>
       <w:proofErr w:type="spellStart"/>
-      <w:proofErr w:type="gramStart"/>
       <w:r>
         <w:rPr>
           <w:b/>
@@ -3870,7 +3825,6 @@
         <w:t>xxx.yyy</w:t>
       </w:r>
       <w:proofErr w:type="spellEnd"/>
-      <w:proofErr w:type="gramEnd"/>
       <w:r>
         <w:rPr>
           <w:lang w:val="en-US"/>
@@ -3896,7 +3850,6 @@
         </w:rPr>
       </w:pPr>
       <w:proofErr w:type="spellStart"/>
-      <w:proofErr w:type="gramStart"/>
       <w:r>
         <w:rPr>
           <w:b/>
@@ -3906,7 +3859,6 @@
         <w:t>zzz.ttt</w:t>
       </w:r>
       <w:proofErr w:type="spellEnd"/>
-      <w:proofErr w:type="gramEnd"/>
       <w:r>
         <w:rPr>
           <w:lang w:val="en-US"/>
@@ -3932,7 +3884,6 @@
         </w:rPr>
       </w:pPr>
       <w:proofErr w:type="spellStart"/>
-      <w:proofErr w:type="gramStart"/>
       <w:r>
         <w:rPr>
           <w:b/>
@@ -3942,7 +3893,6 @@
         <w:t>aaa</w:t>
       </w:r>
       <w:proofErr w:type="spellEnd"/>
-      <w:proofErr w:type="gramEnd"/>
       <w:r>
         <w:rPr>
           <w:lang w:val="en-US"/>
@@ -4181,21 +4131,7 @@
         <w:rPr>
           <w:lang w:val="en-US"/>
         </w:rPr>
-        <w:t xml:space="preserve">ectly, follow these </w:t>
-      </w:r>
-      <w:proofErr w:type="spellStart"/>
-      <w:r>
-        <w:rPr>
-          <w:lang w:val="en-US"/>
-        </w:rPr>
-        <w:t>steps</w:t>
-      </w:r>
-      <w:proofErr w:type="spellEnd"/>
-      <w:r>
-        <w:rPr>
-          <w:lang w:val="en-US"/>
-        </w:rPr>
-        <w:t xml:space="preserve">: </w:t>
+        <w:t xml:space="preserve">ectly, follow these steps: </w:t>
       </w:r>
     </w:p>
     <w:p>
@@ -4223,6 +4159,7 @@
         <w:rPr>
           <w:lang w:val="en-US"/>
         </w:rPr>
+        <w:lastRenderedPageBreak/>
         <w:t xml:space="preserve">Roll-out of Web Application </w:t>
       </w:r>
     </w:p>
@@ -4478,23 +4415,31 @@
         <w:t>$</w:t>
       </w:r>
       <w:proofErr w:type="spellStart"/>
-      <w:proofErr w:type="gramStart"/>
       <w:r>
         <w:rPr>
           <w:b/>
           <w:bCs/>
           <w:lang w:val="en-US"/>
         </w:rPr>
-        <w:t>home</w:t>
-      </w:r>
-      <w:proofErr w:type="gramEnd"/>
+        <w:t>home_application_conf_directory</w:t>
+      </w:r>
+      <w:proofErr w:type="spellEnd"/>
       <w:r>
         <w:rPr>
           <w:b/>
           <w:bCs/>
           <w:lang w:val="en-US"/>
         </w:rPr>
-        <w:t>_application_conf_directory/applicationX</w:t>
+        <w:t>/</w:t>
+      </w:r>
+      <w:proofErr w:type="spellStart"/>
+      <w:r>
+        <w:rPr>
+          <w:b/>
+          <w:bCs/>
+          <w:lang w:val="en-US"/>
+        </w:rPr>
+        <w:t>applicationX</w:t>
       </w:r>
       <w:proofErr w:type="spellEnd"/>
     </w:p>
@@ -4511,19 +4456,11 @@
         </w:rPr>
         <w:t xml:space="preserve">… </w:t>
       </w:r>
-      <w:proofErr w:type="gramStart"/>
-      <w:r>
-        <w:rPr>
-          <w:lang w:val="en-US"/>
-        </w:rPr>
-        <w:t>configuration</w:t>
-      </w:r>
-      <w:proofErr w:type="gramEnd"/>
-      <w:r>
-        <w:rPr>
-          <w:lang w:val="en-US"/>
-        </w:rPr>
-        <w:t xml:space="preserve"> folders…: </w:t>
+      <w:r>
+        <w:rPr>
+          <w:lang w:val="en-US"/>
+        </w:rPr>
+        <w:t xml:space="preserve">configuration folders…: </w:t>
       </w:r>
     </w:p>
     <w:p>
@@ -4698,33 +4635,33 @@
         <w:t>$</w:t>
       </w:r>
       <w:proofErr w:type="spellStart"/>
-      <w:proofErr w:type="gramStart"/>
       <w:r>
         <w:rPr>
           <w:b/>
           <w:bCs/>
           <w:lang w:val="en-US"/>
         </w:rPr>
-        <w:t>home</w:t>
-      </w:r>
-      <w:proofErr w:type="gramEnd"/>
+        <w:t>home_server</w:t>
+      </w:r>
+      <w:proofErr w:type="spellEnd"/>
       <w:r>
         <w:rPr>
           <w:b/>
           <w:bCs/>
           <w:lang w:val="en-US"/>
         </w:rPr>
-        <w:t>_server</w:t>
-      </w:r>
-      <w:proofErr w:type="spellEnd"/>
+        <w:t>/lib/</w:t>
+      </w:r>
+      <w:proofErr w:type="spellStart"/>
       <w:r>
         <w:rPr>
           <w:b/>
           <w:bCs/>
           <w:lang w:val="en-US"/>
         </w:rPr>
-        <w:t>/lib/ext</w:t>
-      </w:r>
+        <w:t>ext</w:t>
+      </w:r>
+      <w:proofErr w:type="spellEnd"/>
     </w:p>
     <w:p>
       <w:pPr>
@@ -4751,6 +4688,7 @@
         <w:rPr>
           <w:lang w:val="en-US"/>
         </w:rPr>
+        <w:lastRenderedPageBreak/>
         <w:t>Re</w:t>
       </w:r>
       <w:r>
@@ -4805,21 +4743,7 @@
         <w:rPr>
           <w:lang w:val="en-US"/>
         </w:rPr>
-        <w:t xml:space="preserve">In order to check that the application </w:t>
-      </w:r>
-      <w:proofErr w:type="gramStart"/>
-      <w:r>
-        <w:rPr>
-          <w:lang w:val="en-US"/>
-        </w:rPr>
-        <w:t>roll-out</w:t>
-      </w:r>
-      <w:proofErr w:type="gramEnd"/>
-      <w:r>
-        <w:rPr>
-          <w:lang w:val="en-US"/>
-        </w:rPr>
-        <w:t xml:space="preserve"> is correct, follow these steps: </w:t>
+        <w:t xml:space="preserve">In order to check that the application roll-out is correct, follow these steps: </w:t>
       </w:r>
     </w:p>
     <w:p>
@@ -4841,6 +4765,7 @@
         <w:rPr>
           <w:lang w:val="en-US"/>
         </w:rPr>
+        <w:lastRenderedPageBreak/>
         <w:t xml:space="preserve">Start/Shutdown procedure </w:t>
       </w:r>
     </w:p>
@@ -4913,6 +4838,7 @@
         <w:rPr>
           <w:lang w:val="en-US"/>
         </w:rPr>
+        <w:lastRenderedPageBreak/>
         <w:t xml:space="preserve">Update procedure </w:t>
       </w:r>
     </w:p>
@@ -4985,6 +4911,7 @@
         <w:rPr>
           <w:lang w:val="en-US"/>
         </w:rPr>
+        <w:lastRenderedPageBreak/>
         <w:t>Supervision/Monitoring</w:t>
       </w:r>
     </w:p>
@@ -5035,6 +4962,7 @@
         <w:rPr>
           <w:lang w:val="en-US"/>
         </w:rPr>
+        <w:lastRenderedPageBreak/>
         <w:t xml:space="preserve">Backup and restore procedure </w:t>
       </w:r>
     </w:p>
@@ -5057,6 +4985,7 @@
         <w:rPr>
           <w:lang w:val="en-US"/>
         </w:rPr>
+        <w:lastRenderedPageBreak/>
         <w:t>Glossary</w:t>
       </w:r>
     </w:p>
@@ -5076,7 +5005,7 @@
           <w:bottom w:w="55" w:type="dxa"/>
           <w:right w:w="55" w:type="dxa"/>
         </w:tblCellMar>
-        <w:tblLook w:val="0000"/>
+        <w:tblLook w:val="0000" w:firstRow="0" w:lastRow="0" w:firstColumn="0" w:lastColumn="0" w:noHBand="0" w:noVBand="0"/>
       </w:tblPr>
       <w:tblGrid>
         <w:gridCol w:w="2099"/>
@@ -5192,18 +5121,38 @@
       </w:pPr>
     </w:p>
     <w:sectPr>
-      <w:headerReference w:type="default" r:id="rId5"/>
-      <w:footerReference w:type="default" r:id="rId6"/>
+      <w:headerReference w:type="default" r:id="rId7"/>
+      <w:footerReference w:type="default" r:id="rId8"/>
       <w:pgSz w:w="11906" w:h="16838"/>
       <w:pgMar w:top="2180" w:right="1134" w:bottom="1990" w:left="1134" w:header="1134" w:footer="1134" w:gutter="0"/>
+      <w:cols w:space="720"/>
       <w:formProt w:val="0"/>
     </w:sectPr>
   </w:body>
 </w:document>
 </file>
 
+<file path=word/endnotes.xml><?xml version="1.0" encoding="utf-8"?>
+<w:endnotes xmlns:wpc="http://schemas.microsoft.com/office/word/2010/wordprocessingCanvas" xmlns:cx="http://schemas.microsoft.com/office/drawing/2014/chartex" xmlns:cx1="http://schemas.microsoft.com/office/drawing/2015/9/8/chartex" xmlns:cx2="http://schemas.microsoft.com/office/drawing/2015/10/21/chartex" xmlns:cx3="http://schemas.microsoft.com/office/drawing/2016/5/9/chartex" xmlns:cx4="http://schemas.microsoft.com/office/drawing/2016/5/10/chartex" xmlns:cx5="http://schemas.microsoft.com/office/drawing/2016/5/11/chartex" xmlns:cx6="http://schemas.microsoft.com/office/drawing/2016/5/12/chartex" xmlns:cx7="http://schemas.microsoft.com/office/drawing/2016/5/13/chartex" xmlns:cx8="http://schemas.microsoft.com/office/drawing/2016/5/14/chartex" xmlns:mc="http://schemas.openxmlformats.org/markup-compatibility/2006" xmlns:aink="http://schemas.microsoft.com/office/drawing/2016/ink" xmlns:am3d="http://schemas.microsoft.com/office/drawing/2017/model3d" xmlns:o="urn:schemas-microsoft-com:office:office" xmlns:r="http://schemas.openxmlformats.org/officeDocument/2006/relationships" xmlns:m="http://schemas.openxmlformats.org/officeDocument/2006/math" xmlns:v="urn:schemas-microsoft-com:vml" xmlns:wp14="http://schemas.microsoft.com/office/word/2010/wordprocessingDrawing" xmlns:wp="http://schemas.openxmlformats.org/drawingml/2006/wordprocessingDrawing" xmlns:w10="urn:schemas-microsoft-com:office:word" xmlns:w="http://schemas.openxmlformats.org/wordprocessingml/2006/main" xmlns:w14="http://schemas.microsoft.com/office/word/2010/wordml" xmlns:w15="http://schemas.microsoft.com/office/word/2012/wordml" xmlns:w16cex="http://schemas.microsoft.com/office/word/2018/wordml/cex" xmlns:w16cid="http://schemas.microsoft.com/office/word/2016/wordml/cid" xmlns:w16="http://schemas.microsoft.com/office/word/2018/wordml" xmlns:w16se="http://schemas.microsoft.com/office/word/2015/wordml/symex" xmlns:wpg="http://schemas.microsoft.com/office/word/2010/wordprocessingGroup" xmlns:wpi="http://schemas.microsoft.com/office/word/2010/wordprocessingInk" xmlns:wne="http://schemas.microsoft.com/office/word/2006/wordml" xmlns:wps="http://schemas.microsoft.com/office/word/2010/wordprocessingShape" mc:Ignorable="w14 w15 w16se w16cid w16 w16cex wp14">
+  <w:endnote w:type="separator" w:id="-1">
+    <w:p>
+      <w:r>
+        <w:separator/>
+      </w:r>
+    </w:p>
+  </w:endnote>
+  <w:endnote w:type="continuationSeparator" w:id="0">
+    <w:p>
+      <w:r>
+        <w:continuationSeparator/>
+      </w:r>
+    </w:p>
+  </w:endnote>
+</w:endnotes>
+</file>
+
 <file path=word/footer1.xml><?xml version="1.0" encoding="utf-8"?>
-<w:ftr xmlns:mv="urn:schemas-microsoft-com:mac:vml" xmlns:mo="http://schemas.microsoft.com/office/mac/office/2008/main" xmlns:ve="http://schemas.openxmlformats.org/markup-compatibility/2006" xmlns:o="urn:schemas-microsoft-com:office:office" xmlns:r="http://schemas.openxmlformats.org/officeDocument/2006/relationships" xmlns:m="http://schemas.openxmlformats.org/officeDocument/2006/math" xmlns:v="urn:schemas-microsoft-com:vml" xmlns:w10="urn:schemas-microsoft-com:office:word" xmlns:w="http://schemas.openxmlformats.org/wordprocessingml/2006/main" xmlns:wne="http://schemas.microsoft.com/office/word/2006/wordml" xmlns:wp="http://schemas.openxmlformats.org/drawingml/2006/wordprocessingDrawing">
+<w:ftr xmlns:wpc="http://schemas.microsoft.com/office/word/2010/wordprocessingCanvas" xmlns:cx="http://schemas.microsoft.com/office/drawing/2014/chartex" xmlns:cx1="http://schemas.microsoft.com/office/drawing/2015/9/8/chartex" xmlns:cx2="http://schemas.microsoft.com/office/drawing/2015/10/21/chartex" xmlns:cx3="http://schemas.microsoft.com/office/drawing/2016/5/9/chartex" xmlns:cx4="http://schemas.microsoft.com/office/drawing/2016/5/10/chartex" xmlns:cx5="http://schemas.microsoft.com/office/drawing/2016/5/11/chartex" xmlns:cx6="http://schemas.microsoft.com/office/drawing/2016/5/12/chartex" xmlns:cx7="http://schemas.microsoft.com/office/drawing/2016/5/13/chartex" xmlns:cx8="http://schemas.microsoft.com/office/drawing/2016/5/14/chartex" xmlns:mc="http://schemas.openxmlformats.org/markup-compatibility/2006" xmlns:aink="http://schemas.microsoft.com/office/drawing/2016/ink" xmlns:am3d="http://schemas.microsoft.com/office/drawing/2017/model3d" xmlns:o="urn:schemas-microsoft-com:office:office" xmlns:r="http://schemas.openxmlformats.org/officeDocument/2006/relationships" xmlns:m="http://schemas.openxmlformats.org/officeDocument/2006/math" xmlns:v="urn:schemas-microsoft-com:vml" xmlns:wp14="http://schemas.microsoft.com/office/word/2010/wordprocessingDrawing" xmlns:wp="http://schemas.openxmlformats.org/drawingml/2006/wordprocessingDrawing" xmlns:w10="urn:schemas-microsoft-com:office:word" xmlns:w="http://schemas.openxmlformats.org/wordprocessingml/2006/main" xmlns:w14="http://schemas.microsoft.com/office/word/2010/wordml" xmlns:w15="http://schemas.microsoft.com/office/word/2012/wordml" xmlns:w16cex="http://schemas.microsoft.com/office/word/2018/wordml/cex" xmlns:w16cid="http://schemas.microsoft.com/office/word/2016/wordml/cid" xmlns:w16="http://schemas.microsoft.com/office/word/2018/wordml" xmlns:w16se="http://schemas.microsoft.com/office/word/2015/wordml/symex" xmlns:wpg="http://schemas.microsoft.com/office/word/2010/wordprocessingGroup" xmlns:wpi="http://schemas.microsoft.com/office/word/2010/wordprocessingInk" xmlns:wne="http://schemas.microsoft.com/office/word/2006/wordml" xmlns:wps="http://schemas.microsoft.com/office/word/2010/wordprocessingShape" mc:Ignorable="w14 w15 w16se w16cid w16 w16cex wp14">
   <w:tbl>
     <w:tblPr>
       <w:tblW w:w="5000" w:type="pct"/>
@@ -5212,7 +5161,7 @@
         <w:left w:w="57" w:type="dxa"/>
         <w:right w:w="57" w:type="dxa"/>
       </w:tblCellMar>
-      <w:tblLook w:val="0000"/>
+      <w:tblLook w:val="0000" w:firstRow="0" w:lastRow="0" w:firstColumn="0" w:lastColumn="0" w:noHBand="0" w:noVBand="0"/>
     </w:tblPr>
     <w:tblGrid>
       <w:gridCol w:w="2015"/>
@@ -5398,47 +5347,7 @@
               <w:sz w:val="18"/>
               <w:szCs w:val="18"/>
             </w:rPr>
-            <w:t xml:space="preserve"> Register of Commerce and Companies – SIREN 999 </w:t>
-          </w:r>
-          <w:proofErr w:type="spellStart"/>
-          <w:r>
-            <w:rPr>
-              <w:rFonts w:ascii="Open Sans Condensed Light" w:hAnsi="Open Sans Condensed Light"/>
-              <w:color w:val="363636"/>
-              <w:sz w:val="18"/>
-              <w:szCs w:val="18"/>
-            </w:rPr>
-            <w:t>999</w:t>
-          </w:r>
-          <w:proofErr w:type="spellEnd"/>
-          <w:r>
-            <w:rPr>
-              <w:rFonts w:ascii="Open Sans Condensed Light" w:hAnsi="Open Sans Condensed Light"/>
-              <w:color w:val="363636"/>
-              <w:sz w:val="18"/>
-              <w:szCs w:val="18"/>
-            </w:rPr>
-            <w:t xml:space="preserve"> </w:t>
-          </w:r>
-          <w:proofErr w:type="spellStart"/>
-          <w:r>
-            <w:rPr>
-              <w:rFonts w:ascii="Open Sans Condensed Light" w:hAnsi="Open Sans Condensed Light"/>
-              <w:color w:val="363636"/>
-              <w:sz w:val="18"/>
-              <w:szCs w:val="18"/>
-            </w:rPr>
-            <w:t>999</w:t>
-          </w:r>
-          <w:proofErr w:type="spellEnd"/>
-          <w:r>
-            <w:rPr>
-              <w:rFonts w:ascii="Open Sans Condensed Light" w:hAnsi="Open Sans Condensed Light"/>
-              <w:color w:val="363636"/>
-              <w:sz w:val="18"/>
-              <w:szCs w:val="18"/>
-            </w:rPr>
-            <w:t xml:space="preserve"> –APE Code: 6202A</w:t>
+            <w:t xml:space="preserve"> Register of Commerce and Companies – SIREN 999 999 999 –APE Code: 6202A</w:t>
           </w:r>
         </w:p>
       </w:tc>
@@ -5455,8 +5364,27 @@
 </w:ftr>
 </file>
 
+<file path=word/footnotes.xml><?xml version="1.0" encoding="utf-8"?>
+<w:footnotes xmlns:wpc="http://schemas.microsoft.com/office/word/2010/wordprocessingCanvas" xmlns:cx="http://schemas.microsoft.com/office/drawing/2014/chartex" xmlns:cx1="http://schemas.microsoft.com/office/drawing/2015/9/8/chartex" xmlns:cx2="http://schemas.microsoft.com/office/drawing/2015/10/21/chartex" xmlns:cx3="http://schemas.microsoft.com/office/drawing/2016/5/9/chartex" xmlns:cx4="http://schemas.microsoft.com/office/drawing/2016/5/10/chartex" xmlns:cx5="http://schemas.microsoft.com/office/drawing/2016/5/11/chartex" xmlns:cx6="http://schemas.microsoft.com/office/drawing/2016/5/12/chartex" xmlns:cx7="http://schemas.microsoft.com/office/drawing/2016/5/13/chartex" xmlns:cx8="http://schemas.microsoft.com/office/drawing/2016/5/14/chartex" xmlns:mc="http://schemas.openxmlformats.org/markup-compatibility/2006" xmlns:aink="http://schemas.microsoft.com/office/drawing/2016/ink" xmlns:am3d="http://schemas.microsoft.com/office/drawing/2017/model3d" xmlns:o="urn:schemas-microsoft-com:office:office" xmlns:r="http://schemas.openxmlformats.org/officeDocument/2006/relationships" xmlns:m="http://schemas.openxmlformats.org/officeDocument/2006/math" xmlns:v="urn:schemas-microsoft-com:vml" xmlns:wp14="http://schemas.microsoft.com/office/word/2010/wordprocessingDrawing" xmlns:wp="http://schemas.openxmlformats.org/drawingml/2006/wordprocessingDrawing" xmlns:w10="urn:schemas-microsoft-com:office:word" xmlns:w="http://schemas.openxmlformats.org/wordprocessingml/2006/main" xmlns:w14="http://schemas.microsoft.com/office/word/2010/wordml" xmlns:w15="http://schemas.microsoft.com/office/word/2012/wordml" xmlns:w16cex="http://schemas.microsoft.com/office/word/2018/wordml/cex" xmlns:w16cid="http://schemas.microsoft.com/office/word/2016/wordml/cid" xmlns:w16="http://schemas.microsoft.com/office/word/2018/wordml" xmlns:w16se="http://schemas.microsoft.com/office/word/2015/wordml/symex" xmlns:wpg="http://schemas.microsoft.com/office/word/2010/wordprocessingGroup" xmlns:wpi="http://schemas.microsoft.com/office/word/2010/wordprocessingInk" xmlns:wne="http://schemas.microsoft.com/office/word/2006/wordml" xmlns:wps="http://schemas.microsoft.com/office/word/2010/wordprocessingShape" mc:Ignorable="w14 w15 w16se w16cid w16 w16cex wp14">
+  <w:footnote w:type="separator" w:id="-1">
+    <w:p>
+      <w:r>
+        <w:separator/>
+      </w:r>
+    </w:p>
+  </w:footnote>
+  <w:footnote w:type="continuationSeparator" w:id="0">
+    <w:p>
+      <w:r>
+        <w:continuationSeparator/>
+      </w:r>
+    </w:p>
+  </w:footnote>
+</w:footnotes>
+</file>
+
 <file path=word/header1.xml><?xml version="1.0" encoding="utf-8"?>
-<w:hdr xmlns:mv="urn:schemas-microsoft-com:mac:vml" xmlns:mo="http://schemas.microsoft.com/office/mac/office/2008/main" xmlns:ve="http://schemas.openxmlformats.org/markup-compatibility/2006" xmlns:o="urn:schemas-microsoft-com:office:office" xmlns:r="http://schemas.openxmlformats.org/officeDocument/2006/relationships" xmlns:m="http://schemas.openxmlformats.org/officeDocument/2006/math" xmlns:v="urn:schemas-microsoft-com:vml" xmlns:w10="urn:schemas-microsoft-com:office:word" xmlns:w="http://schemas.openxmlformats.org/wordprocessingml/2006/main" xmlns:wne="http://schemas.microsoft.com/office/word/2006/wordml" xmlns:wp="http://schemas.openxmlformats.org/drawingml/2006/wordprocessingDrawing">
+<w:hdr xmlns:wpc="http://schemas.microsoft.com/office/word/2010/wordprocessingCanvas" xmlns:cx="http://schemas.microsoft.com/office/drawing/2014/chartex" xmlns:cx1="http://schemas.microsoft.com/office/drawing/2015/9/8/chartex" xmlns:cx2="http://schemas.microsoft.com/office/drawing/2015/10/21/chartex" xmlns:cx3="http://schemas.microsoft.com/office/drawing/2016/5/9/chartex" xmlns:cx4="http://schemas.microsoft.com/office/drawing/2016/5/10/chartex" xmlns:cx5="http://schemas.microsoft.com/office/drawing/2016/5/11/chartex" xmlns:cx6="http://schemas.microsoft.com/office/drawing/2016/5/12/chartex" xmlns:cx7="http://schemas.microsoft.com/office/drawing/2016/5/13/chartex" xmlns:cx8="http://schemas.microsoft.com/office/drawing/2016/5/14/chartex" xmlns:mc="http://schemas.openxmlformats.org/markup-compatibility/2006" xmlns:aink="http://schemas.microsoft.com/office/drawing/2016/ink" xmlns:am3d="http://schemas.microsoft.com/office/drawing/2017/model3d" xmlns:o="urn:schemas-microsoft-com:office:office" xmlns:r="http://schemas.openxmlformats.org/officeDocument/2006/relationships" xmlns:m="http://schemas.openxmlformats.org/officeDocument/2006/math" xmlns:v="urn:schemas-microsoft-com:vml" xmlns:wp14="http://schemas.microsoft.com/office/word/2010/wordprocessingDrawing" xmlns:wp="http://schemas.openxmlformats.org/drawingml/2006/wordprocessingDrawing" xmlns:w10="urn:schemas-microsoft-com:office:word" xmlns:w="http://schemas.openxmlformats.org/wordprocessingml/2006/main" xmlns:w14="http://schemas.microsoft.com/office/word/2010/wordml" xmlns:w15="http://schemas.microsoft.com/office/word/2012/wordml" xmlns:w16cex="http://schemas.microsoft.com/office/word/2018/wordml/cex" xmlns:w16cid="http://schemas.microsoft.com/office/word/2016/wordml/cid" xmlns:w16="http://schemas.microsoft.com/office/word/2018/wordml" xmlns:w16se="http://schemas.microsoft.com/office/word/2015/wordml/symex" xmlns:wpg="http://schemas.microsoft.com/office/word/2010/wordprocessingGroup" xmlns:wpi="http://schemas.microsoft.com/office/word/2010/wordprocessingInk" xmlns:wne="http://schemas.microsoft.com/office/word/2006/wordml" xmlns:wps="http://schemas.microsoft.com/office/word/2010/wordprocessingShape" mc:Ignorable="w14 w15 w16se w16cid w16 w16cex wp14">
   <w:tbl>
     <w:tblPr>
       <w:tblW w:w="9638" w:type="dxa"/>
@@ -5467,7 +5395,7 @@
         <w:bottom w:w="55" w:type="dxa"/>
         <w:right w:w="55" w:type="dxa"/>
       </w:tblCellMar>
-      <w:tblLook w:val="0000"/>
+      <w:tblLook w:val="0000" w:firstRow="0" w:lastRow="0" w:firstColumn="0" w:lastColumn="0" w:noHBand="0" w:noVBand="0"/>
     </w:tblPr>
     <w:tblGrid>
       <w:gridCol w:w="4818"/>
@@ -5527,8 +5455,8 @@
 </file>
 
 <file path=word/numbering.xml><?xml version="1.0" encoding="utf-8"?>
-<w:numbering xmlns:mv="urn:schemas-microsoft-com:mac:vml" xmlns:mo="http://schemas.microsoft.com/office/mac/office/2008/main" xmlns:ve="http://schemas.openxmlformats.org/markup-compatibility/2006" xmlns:o="urn:schemas-microsoft-com:office:office" xmlns:r="http://schemas.openxmlformats.org/officeDocument/2006/relationships" xmlns:m="http://schemas.openxmlformats.org/officeDocument/2006/math" xmlns:v="urn:schemas-microsoft-com:vml" xmlns:w10="urn:schemas-microsoft-com:office:word" xmlns:w="http://schemas.openxmlformats.org/wordprocessingml/2006/main" xmlns:wne="http://schemas.microsoft.com/office/word/2006/wordml" xmlns:wp="http://schemas.openxmlformats.org/drawingml/2006/wordprocessingDrawing">
-  <w:abstractNum w:abstractNumId="0">
+<w:numbering xmlns:wpc="http://schemas.microsoft.com/office/word/2010/wordprocessingCanvas" xmlns:cx="http://schemas.microsoft.com/office/drawing/2014/chartex" xmlns:cx1="http://schemas.microsoft.com/office/drawing/2015/9/8/chartex" xmlns:cx2="http://schemas.microsoft.com/office/drawing/2015/10/21/chartex" xmlns:cx3="http://schemas.microsoft.com/office/drawing/2016/5/9/chartex" xmlns:cx4="http://schemas.microsoft.com/office/drawing/2016/5/10/chartex" xmlns:cx5="http://schemas.microsoft.com/office/drawing/2016/5/11/chartex" xmlns:cx6="http://schemas.microsoft.com/office/drawing/2016/5/12/chartex" xmlns:cx7="http://schemas.microsoft.com/office/drawing/2016/5/13/chartex" xmlns:cx8="http://schemas.microsoft.com/office/drawing/2016/5/14/chartex" xmlns:mc="http://schemas.openxmlformats.org/markup-compatibility/2006" xmlns:aink="http://schemas.microsoft.com/office/drawing/2016/ink" xmlns:am3d="http://schemas.microsoft.com/office/drawing/2017/model3d" xmlns:o="urn:schemas-microsoft-com:office:office" xmlns:r="http://schemas.openxmlformats.org/officeDocument/2006/relationships" xmlns:m="http://schemas.openxmlformats.org/officeDocument/2006/math" xmlns:v="urn:schemas-microsoft-com:vml" xmlns:wp14="http://schemas.microsoft.com/office/word/2010/wordprocessingDrawing" xmlns:wp="http://schemas.openxmlformats.org/drawingml/2006/wordprocessingDrawing" xmlns:w10="urn:schemas-microsoft-com:office:word" xmlns:w="http://schemas.openxmlformats.org/wordprocessingml/2006/main" xmlns:w14="http://schemas.microsoft.com/office/word/2010/wordml" xmlns:w15="http://schemas.microsoft.com/office/word/2012/wordml" xmlns:w16cex="http://schemas.microsoft.com/office/word/2018/wordml/cex" xmlns:w16cid="http://schemas.microsoft.com/office/word/2016/wordml/cid" xmlns:w16="http://schemas.microsoft.com/office/word/2018/wordml" xmlns:w16se="http://schemas.microsoft.com/office/word/2015/wordml/symex" xmlns:wpg="http://schemas.microsoft.com/office/word/2010/wordprocessingGroup" xmlns:wpi="http://schemas.microsoft.com/office/word/2010/wordprocessingInk" xmlns:wne="http://schemas.microsoft.com/office/word/2006/wordml" xmlns:wps="http://schemas.microsoft.com/office/word/2010/wordprocessingShape" mc:Ignorable="w14 w15 w16se w16cid w16 w16cex wp14">
+  <w:abstractNum w:abstractNumId="0" w15:restartNumberingAfterBreak="0">
     <w:nsid w:val="0A8E2DF7"/>
     <w:multiLevelType w:val="multilevel"/>
     <w:tmpl w:val="3662D92C"/>
@@ -5668,7 +5596,7 @@
       </w:rPr>
     </w:lvl>
   </w:abstractNum>
-  <w:abstractNum w:abstractNumId="1">
+  <w:abstractNum w:abstractNumId="1" w15:restartNumberingAfterBreak="0">
     <w:nsid w:val="0BF61D80"/>
     <w:multiLevelType w:val="multilevel"/>
     <w:tmpl w:val="BB80BD82"/>
@@ -5808,7 +5736,7 @@
       </w:rPr>
     </w:lvl>
   </w:abstractNum>
-  <w:abstractNum w:abstractNumId="2">
+  <w:abstractNum w:abstractNumId="2" w15:restartNumberingAfterBreak="0">
     <w:nsid w:val="164D4998"/>
     <w:multiLevelType w:val="multilevel"/>
     <w:tmpl w:val="1436E3A0"/>
@@ -5921,7 +5849,7 @@
       </w:pPr>
     </w:lvl>
   </w:abstractNum>
-  <w:abstractNum w:abstractNumId="3">
+  <w:abstractNum w:abstractNumId="3" w15:restartNumberingAfterBreak="0">
     <w:nsid w:val="3D1F1244"/>
     <w:multiLevelType w:val="multilevel"/>
     <w:tmpl w:val="D3A4E3C0"/>
@@ -6061,7 +5989,7 @@
       </w:rPr>
     </w:lvl>
   </w:abstractNum>
-  <w:abstractNum w:abstractNumId="4">
+  <w:abstractNum w:abstractNumId="4" w15:restartNumberingAfterBreak="0">
     <w:nsid w:val="51741984"/>
     <w:multiLevelType w:val="multilevel"/>
     <w:tmpl w:val="25768428"/>
@@ -6201,7 +6129,7 @@
       </w:rPr>
     </w:lvl>
   </w:abstractNum>
-  <w:abstractNum w:abstractNumId="5">
+  <w:abstractNum w:abstractNumId="5" w15:restartNumberingAfterBreak="0">
     <w:nsid w:val="5651268B"/>
     <w:multiLevelType w:val="multilevel"/>
     <w:tmpl w:val="A1A2506E"/>
@@ -6302,6 +6230,7 @@
     <w:lvl w:ilvl="8">
       <w:start w:val="1"/>
       <w:numFmt w:val="decimal"/>
+      <w:pStyle w:val="Titre10"/>
       <w:lvlText w:val=" %1.%2.%3.%4.%5.%6.%7.%8.%9 "/>
       <w:lvlJc w:val="left"/>
       <w:pPr>
@@ -6312,7 +6241,7 @@
       </w:pPr>
     </w:lvl>
   </w:abstractNum>
-  <w:abstractNum w:abstractNumId="6">
+  <w:abstractNum w:abstractNumId="6" w15:restartNumberingAfterBreak="0">
     <w:nsid w:val="63E46F0D"/>
     <w:multiLevelType w:val="multilevel"/>
     <w:tmpl w:val="3764691E"/>
@@ -6452,7 +6381,7 @@
       </w:rPr>
     </w:lvl>
   </w:abstractNum>
-  <w:abstractNum w:abstractNumId="7">
+  <w:abstractNum w:abstractNumId="7" w15:restartNumberingAfterBreak="0">
     <w:nsid w:val="7F8019AB"/>
     <w:multiLevelType w:val="multilevel"/>
     <w:tmpl w:val="E4EE2D56"/>
@@ -6620,7 +6549,7 @@
 </file>
 
 <file path=word/styles.xml><?xml version="1.0" encoding="utf-8"?>
-<w:styles xmlns:r="http://schemas.openxmlformats.org/officeDocument/2006/relationships" xmlns:w="http://schemas.openxmlformats.org/wordprocessingml/2006/main">
+<w:styles xmlns:mc="http://schemas.openxmlformats.org/markup-compatibility/2006" xmlns:r="http://schemas.openxmlformats.org/officeDocument/2006/relationships" xmlns:w="http://schemas.openxmlformats.org/wordprocessingml/2006/main" xmlns:w14="http://schemas.microsoft.com/office/word/2010/wordml" xmlns:w15="http://schemas.microsoft.com/office/word/2012/wordml" xmlns:w16cex="http://schemas.microsoft.com/office/word/2018/wordml/cex" xmlns:w16cid="http://schemas.microsoft.com/office/word/2016/wordml/cid" xmlns:w16="http://schemas.microsoft.com/office/word/2018/wordml" xmlns:w16se="http://schemas.microsoft.com/office/word/2015/wordml/symex" mc:Ignorable="w14 w15 w16se w16cid w16 w16cex">
   <w:docDefaults>
     <w:rPrDefault>
       <w:rPr>
@@ -6632,144 +6561,379 @@
     </w:rPrDefault>
     <w:pPrDefault/>
   </w:docDefaults>
-  <w:latentStyles w:defLockedState="0" w:defUIPriority="99" w:defSemiHidden="1" w:defUnhideWhenUsed="1" w:defQFormat="0" w:count="276">
-    <w:lsdException w:name="Normal" w:semiHidden="0" w:uiPriority="0" w:unhideWhenUsed="0" w:qFormat="1"/>
-    <w:lsdException w:name="heading 1" w:semiHidden="0" w:uiPriority="9" w:unhideWhenUsed="0" w:qFormat="1"/>
-    <w:lsdException w:name="heading 2" w:uiPriority="9" w:qFormat="1"/>
-    <w:lsdException w:name="heading 3" w:uiPriority="9" w:qFormat="1"/>
-    <w:lsdException w:name="heading 4" w:uiPriority="9" w:qFormat="1"/>
-    <w:lsdException w:name="heading 5" w:uiPriority="9" w:qFormat="1"/>
-    <w:lsdException w:name="heading 6" w:uiPriority="9" w:qFormat="1"/>
-    <w:lsdException w:name="heading 7" w:uiPriority="9" w:qFormat="1"/>
-    <w:lsdException w:name="heading 8" w:uiPriority="9" w:qFormat="1"/>
-    <w:lsdException w:name="heading 9" w:uiPriority="9" w:qFormat="1"/>
-    <w:lsdException w:name="toc 1" w:uiPriority="39"/>
-    <w:lsdException w:name="toc 2" w:uiPriority="39"/>
-    <w:lsdException w:name="toc 3" w:uiPriority="39"/>
-    <w:lsdException w:name="toc 4" w:uiPriority="39"/>
-    <w:lsdException w:name="toc 5" w:uiPriority="39"/>
-    <w:lsdException w:name="toc 6" w:uiPriority="39"/>
-    <w:lsdException w:name="toc 7" w:uiPriority="39"/>
-    <w:lsdException w:name="toc 8" w:uiPriority="39"/>
-    <w:lsdException w:name="toc 9" w:uiPriority="39"/>
-    <w:lsdException w:name="caption" w:uiPriority="35" w:qFormat="1"/>
-    <w:lsdException w:name="Title" w:semiHidden="0" w:uiPriority="10" w:unhideWhenUsed="0" w:qFormat="1"/>
-    <w:lsdException w:name="Default Paragraph Font" w:uiPriority="1"/>
-    <w:lsdException w:name="Subtitle" w:semiHidden="0" w:uiPriority="11" w:unhideWhenUsed="0" w:qFormat="1"/>
-    <w:lsdException w:name="Strong" w:semiHidden="0" w:uiPriority="22" w:unhideWhenUsed="0" w:qFormat="1"/>
-    <w:lsdException w:name="Emphasis" w:semiHidden="0" w:uiPriority="20" w:unhideWhenUsed="0" w:qFormat="1"/>
-    <w:lsdException w:name="Table Grid" w:semiHidden="0" w:uiPriority="59" w:unhideWhenUsed="0"/>
-    <w:lsdException w:name="Placeholder Text" w:unhideWhenUsed="0"/>
-    <w:lsdException w:name="No Spacing" w:semiHidden="0" w:uiPriority="1" w:unhideWhenUsed="0" w:qFormat="1"/>
-    <w:lsdException w:name="Light Shading" w:semiHidden="0" w:uiPriority="60" w:unhideWhenUsed="0"/>
-    <w:lsdException w:name="Light List" w:semiHidden="0" w:uiPriority="61" w:unhideWhenUsed="0"/>
-    <w:lsdException w:name="Light Grid" w:semiHidden="0" w:uiPriority="62" w:unhideWhenUsed="0"/>
-    <w:lsdException w:name="Medium Shading 1" w:semiHidden="0" w:uiPriority="63" w:unhideWhenUsed="0"/>
-    <w:lsdException w:name="Medium Shading 2" w:semiHidden="0" w:uiPriority="64" w:unhideWhenUsed="0"/>
-    <w:lsdException w:name="Medium List 1" w:semiHidden="0" w:uiPriority="65" w:unhideWhenUsed="0"/>
-    <w:lsdException w:name="Medium List 2" w:semiHidden="0" w:uiPriority="66" w:unhideWhenUsed="0"/>
-    <w:lsdException w:name="Medium Grid 1" w:semiHidden="0" w:uiPriority="67" w:unhideWhenUsed="0"/>
-    <w:lsdException w:name="Medium Grid 2" w:semiHidden="0" w:uiPriority="68" w:unhideWhenUsed="0"/>
-    <w:lsdException w:name="Medium Grid 3" w:semiHidden="0" w:uiPriority="69" w:unhideWhenUsed="0"/>
-    <w:lsdException w:name="Dark List" w:semiHidden="0" w:uiPriority="70" w:unhideWhenUsed="0"/>
-    <w:lsdException w:name="Colorful Shading" w:semiHidden="0" w:uiPriority="71" w:unhideWhenUsed="0"/>
-    <w:lsdException w:name="Colorful List" w:semiHidden="0" w:uiPriority="72" w:unhideWhenUsed="0"/>
-    <w:lsdException w:name="Colorful Grid" w:semiHidden="0" w:uiPriority="73" w:unhideWhenUsed="0"/>
-    <w:lsdException w:name="Light Shading Accent 1" w:semiHidden="0" w:uiPriority="60" w:unhideWhenUsed="0"/>
-    <w:lsdException w:name="Light List Accent 1" w:semiHidden="0" w:uiPriority="61" w:unhideWhenUsed="0"/>
-    <w:lsdException w:name="Light Grid Accent 1" w:semiHidden="0" w:uiPriority="62" w:unhideWhenUsed="0"/>
-    <w:lsdException w:name="Medium Shading 1 Accent 1" w:semiHidden="0" w:uiPriority="63" w:unhideWhenUsed="0"/>
-    <w:lsdException w:name="Medium Shading 2 Accent 1" w:semiHidden="0" w:uiPriority="64" w:unhideWhenUsed="0"/>
-    <w:lsdException w:name="Medium List 1 Accent 1" w:semiHidden="0" w:uiPriority="65" w:unhideWhenUsed="0"/>
-    <w:lsdException w:name="Revision" w:unhideWhenUsed="0"/>
-    <w:lsdException w:name="List Paragraph" w:semiHidden="0" w:uiPriority="34" w:unhideWhenUsed="0" w:qFormat="1"/>
-    <w:lsdException w:name="Quote" w:semiHidden="0" w:uiPriority="29" w:unhideWhenUsed="0" w:qFormat="1"/>
-    <w:lsdException w:name="Intense Quote" w:semiHidden="0" w:uiPriority="30" w:unhideWhenUsed="0" w:qFormat="1"/>
-    <w:lsdException w:name="Medium List 2 Accent 1" w:semiHidden="0" w:uiPriority="66" w:unhideWhenUsed="0"/>
-    <w:lsdException w:name="Medium Grid 1 Accent 1" w:semiHidden="0" w:uiPriority="67" w:unhideWhenUsed="0"/>
-    <w:lsdException w:name="Medium Grid 2 Accent 1" w:semiHidden="0" w:uiPriority="68" w:unhideWhenUsed="0"/>
-    <w:lsdException w:name="Medium Grid 3 Accent 1" w:semiHidden="0" w:uiPriority="69" w:unhideWhenUsed="0"/>
-    <w:lsdException w:name="Dark List Accent 1" w:semiHidden="0" w:uiPriority="70" w:unhideWhenUsed="0"/>
-    <w:lsdException w:name="Colorful Shading Accent 1" w:semiHidden="0" w:uiPriority="71" w:unhideWhenUsed="0"/>
-    <w:lsdException w:name="Colorful List Accent 1" w:semiHidden="0" w:uiPriority="72" w:unhideWhenUsed="0"/>
-    <w:lsdException w:name="Colorful Grid Accent 1" w:semiHidden="0" w:uiPriority="73" w:unhideWhenUsed="0"/>
-    <w:lsdException w:name="Light Shading Accent 2" w:semiHidden="0" w:uiPriority="60" w:unhideWhenUsed="0"/>
-    <w:lsdException w:name="Light List Accent 2" w:semiHidden="0" w:uiPriority="61" w:unhideWhenUsed="0"/>
-    <w:lsdException w:name="Light Grid Accent 2" w:semiHidden="0" w:uiPriority="62" w:unhideWhenUsed="0"/>
-    <w:lsdException w:name="Medium Shading 1 Accent 2" w:semiHidden="0" w:uiPriority="63" w:unhideWhenUsed="0"/>
-    <w:lsdException w:name="Medium Shading 2 Accent 2" w:semiHidden="0" w:uiPriority="64" w:unhideWhenUsed="0"/>
-    <w:lsdException w:name="Medium List 1 Accent 2" w:semiHidden="0" w:uiPriority="65" w:unhideWhenUsed="0"/>
-    <w:lsdException w:name="Medium List 2 Accent 2" w:semiHidden="0" w:uiPriority="66" w:unhideWhenUsed="0"/>
-    <w:lsdException w:name="Medium Grid 1 Accent 2" w:semiHidden="0" w:uiPriority="67" w:unhideWhenUsed="0"/>
-    <w:lsdException w:name="Medium Grid 2 Accent 2" w:semiHidden="0" w:uiPriority="68" w:unhideWhenUsed="0"/>
-    <w:lsdException w:name="Medium Grid 3 Accent 2" w:semiHidden="0" w:uiPriority="69" w:unhideWhenUsed="0"/>
-    <w:lsdException w:name="Dark List Accent 2" w:semiHidden="0" w:uiPriority="70" w:unhideWhenUsed="0"/>
-    <w:lsdException w:name="Colorful Shading Accent 2" w:semiHidden="0" w:uiPriority="71" w:unhideWhenUsed="0"/>
-    <w:lsdException w:name="Colorful List Accent 2" w:semiHidden="0" w:uiPriority="72" w:unhideWhenUsed="0"/>
-    <w:lsdException w:name="Colorful Grid Accent 2" w:semiHidden="0" w:uiPriority="73" w:unhideWhenUsed="0"/>
-    <w:lsdException w:name="Light Shading Accent 3" w:semiHidden="0" w:uiPriority="60" w:unhideWhenUsed="0"/>
-    <w:lsdException w:name="Light List Accent 3" w:semiHidden="0" w:uiPriority="61" w:unhideWhenUsed="0"/>
-    <w:lsdException w:name="Light Grid Accent 3" w:semiHidden="0" w:uiPriority="62" w:unhideWhenUsed="0"/>
-    <w:lsdException w:name="Medium Shading 1 Accent 3" w:semiHidden="0" w:uiPriority="63" w:unhideWhenUsed="0"/>
-    <w:lsdException w:name="Medium Shading 2 Accent 3" w:semiHidden="0" w:uiPriority="64" w:unhideWhenUsed="0"/>
-    <w:lsdException w:name="Medium List 1 Accent 3" w:semiHidden="0" w:uiPriority="65" w:unhideWhenUsed="0"/>
-    <w:lsdException w:name="Medium List 2 Accent 3" w:semiHidden="0" w:uiPriority="66" w:unhideWhenUsed="0"/>
-    <w:lsdException w:name="Medium Grid 1 Accent 3" w:semiHidden="0" w:uiPriority="67" w:unhideWhenUsed="0"/>
-    <w:lsdException w:name="Medium Grid 2 Accent 3" w:semiHidden="0" w:uiPriority="68" w:unhideWhenUsed="0"/>
-    <w:lsdException w:name="Medium Grid 3 Accent 3" w:semiHidden="0" w:uiPriority="69" w:unhideWhenUsed="0"/>
-    <w:lsdException w:name="Dark List Accent 3" w:semiHidden="0" w:uiPriority="70" w:unhideWhenUsed="0"/>
-    <w:lsdException w:name="Colorful Shading Accent 3" w:semiHidden="0" w:uiPriority="71" w:unhideWhenUsed="0"/>
-    <w:lsdException w:name="Colorful List Accent 3" w:semiHidden="0" w:uiPriority="72" w:unhideWhenUsed="0"/>
-    <w:lsdException w:name="Colorful Grid Accent 3" w:semiHidden="0" w:uiPriority="73" w:unhideWhenUsed="0"/>
-    <w:lsdException w:name="Light Shading Accent 4" w:semiHidden="0" w:uiPriority="60" w:unhideWhenUsed="0"/>
-    <w:lsdException w:name="Light List Accent 4" w:semiHidden="0" w:uiPriority="61" w:unhideWhenUsed="0"/>
-    <w:lsdException w:name="Light Grid Accent 4" w:semiHidden="0" w:uiPriority="62" w:unhideWhenUsed="0"/>
-    <w:lsdException w:name="Medium Shading 1 Accent 4" w:semiHidden="0" w:uiPriority="63" w:unhideWhenUsed="0"/>
-    <w:lsdException w:name="Medium Shading 2 Accent 4" w:semiHidden="0" w:uiPriority="64" w:unhideWhenUsed="0"/>
-    <w:lsdException w:name="Medium List 1 Accent 4" w:semiHidden="0" w:uiPriority="65" w:unhideWhenUsed="0"/>
-    <w:lsdException w:name="Medium List 2 Accent 4" w:semiHidden="0" w:uiPriority="66" w:unhideWhenUsed="0"/>
-    <w:lsdException w:name="Medium Grid 1 Accent 4" w:semiHidden="0" w:uiPriority="67" w:unhideWhenUsed="0"/>
-    <w:lsdException w:name="Medium Grid 2 Accent 4" w:semiHidden="0" w:uiPriority="68" w:unhideWhenUsed="0"/>
-    <w:lsdException w:name="Medium Grid 3 Accent 4" w:semiHidden="0" w:uiPriority="69" w:unhideWhenUsed="0"/>
-    <w:lsdException w:name="Dark List Accent 4" w:semiHidden="0" w:uiPriority="70" w:unhideWhenUsed="0"/>
-    <w:lsdException w:name="Colorful Shading Accent 4" w:semiHidden="0" w:uiPriority="71" w:unhideWhenUsed="0"/>
-    <w:lsdException w:name="Colorful List Accent 4" w:semiHidden="0" w:uiPriority="72" w:unhideWhenUsed="0"/>
-    <w:lsdException w:name="Colorful Grid Accent 4" w:semiHidden="0" w:uiPriority="73" w:unhideWhenUsed="0"/>
-    <w:lsdException w:name="Light Shading Accent 5" w:semiHidden="0" w:uiPriority="60" w:unhideWhenUsed="0"/>
-    <w:lsdException w:name="Light List Accent 5" w:semiHidden="0" w:uiPriority="61" w:unhideWhenUsed="0"/>
-    <w:lsdException w:name="Light Grid Accent 5" w:semiHidden="0" w:uiPriority="62" w:unhideWhenUsed="0"/>
-    <w:lsdException w:name="Medium Shading 1 Accent 5" w:semiHidden="0" w:uiPriority="63" w:unhideWhenUsed="0"/>
-    <w:lsdException w:name="Medium Shading 2 Accent 5" w:semiHidden="0" w:uiPriority="64" w:unhideWhenUsed="0"/>
-    <w:lsdException w:name="Medium List 1 Accent 5" w:semiHidden="0" w:uiPriority="65" w:unhideWhenUsed="0"/>
-    <w:lsdException w:name="Medium List 2 Accent 5" w:semiHidden="0" w:uiPriority="66" w:unhideWhenUsed="0"/>
-    <w:lsdException w:name="Medium Grid 1 Accent 5" w:semiHidden="0" w:uiPriority="67" w:unhideWhenUsed="0"/>
-    <w:lsdException w:name="Medium Grid 2 Accent 5" w:semiHidden="0" w:uiPriority="68" w:unhideWhenUsed="0"/>
-    <w:lsdException w:name="Medium Grid 3 Accent 5" w:semiHidden="0" w:uiPriority="69" w:unhideWhenUsed="0"/>
-    <w:lsdException w:name="Dark List Accent 5" w:semiHidden="0" w:uiPriority="70" w:unhideWhenUsed="0"/>
-    <w:lsdException w:name="Colorful Shading Accent 5" w:semiHidden="0" w:uiPriority="71" w:unhideWhenUsed="0"/>
-    <w:lsdException w:name="Colorful List Accent 5" w:semiHidden="0" w:uiPriority="72" w:unhideWhenUsed="0"/>
-    <w:lsdException w:name="Colorful Grid Accent 5" w:semiHidden="0" w:uiPriority="73" w:unhideWhenUsed="0"/>
-    <w:lsdException w:name="Light Shading Accent 6" w:semiHidden="0" w:uiPriority="60" w:unhideWhenUsed="0"/>
-    <w:lsdException w:name="Light List Accent 6" w:semiHidden="0" w:uiPriority="61" w:unhideWhenUsed="0"/>
-    <w:lsdException w:name="Light Grid Accent 6" w:semiHidden="0" w:uiPriority="62" w:unhideWhenUsed="0"/>
-    <w:lsdException w:name="Medium Shading 1 Accent 6" w:semiHidden="0" w:uiPriority="63" w:unhideWhenUsed="0"/>
-    <w:lsdException w:name="Medium Shading 2 Accent 6" w:semiHidden="0" w:uiPriority="64" w:unhideWhenUsed="0"/>
-    <w:lsdException w:name="Medium List 1 Accent 6" w:semiHidden="0" w:uiPriority="65" w:unhideWhenUsed="0"/>
-    <w:lsdException w:name="Medium List 2 Accent 6" w:semiHidden="0" w:uiPriority="66" w:unhideWhenUsed="0"/>
-    <w:lsdException w:name="Medium Grid 1 Accent 6" w:semiHidden="0" w:uiPriority="67" w:unhideWhenUsed="0"/>
-    <w:lsdException w:name="Medium Grid 2 Accent 6" w:semiHidden="0" w:uiPriority="68" w:unhideWhenUsed="0"/>
-    <w:lsdException w:name="Medium Grid 3 Accent 6" w:semiHidden="0" w:uiPriority="69" w:unhideWhenUsed="0"/>
-    <w:lsdException w:name="Dark List Accent 6" w:semiHidden="0" w:uiPriority="70" w:unhideWhenUsed="0"/>
-    <w:lsdException w:name="Colorful Shading Accent 6" w:semiHidden="0" w:uiPriority="71" w:unhideWhenUsed="0"/>
-    <w:lsdException w:name="Colorful List Accent 6" w:semiHidden="0" w:uiPriority="72" w:unhideWhenUsed="0"/>
-    <w:lsdException w:name="Colorful Grid Accent 6" w:semiHidden="0" w:uiPriority="73" w:unhideWhenUsed="0"/>
-    <w:lsdException w:name="Subtle Emphasis" w:semiHidden="0" w:uiPriority="19" w:unhideWhenUsed="0" w:qFormat="1"/>
-    <w:lsdException w:name="Intense Emphasis" w:semiHidden="0" w:uiPriority="21" w:unhideWhenUsed="0" w:qFormat="1"/>
-    <w:lsdException w:name="Subtle Reference" w:semiHidden="0" w:uiPriority="31" w:unhideWhenUsed="0" w:qFormat="1"/>
-    <w:lsdException w:name="Intense Reference" w:semiHidden="0" w:uiPriority="32" w:unhideWhenUsed="0" w:qFormat="1"/>
-    <w:lsdException w:name="Book Title" w:semiHidden="0" w:uiPriority="33" w:unhideWhenUsed="0" w:qFormat="1"/>
-    <w:lsdException w:name="Bibliography" w:uiPriority="37"/>
-    <w:lsdException w:name="TOC Heading" w:uiPriority="39" w:qFormat="1"/>
+  <w:latentStyles w:defLockedState="0" w:defUIPriority="99" w:defSemiHidden="0" w:defUnhideWhenUsed="0" w:defQFormat="0" w:count="376">
+    <w:lsdException w:name="Normal" w:uiPriority="0" w:qFormat="1"/>
+    <w:lsdException w:name="heading 1" w:uiPriority="9" w:qFormat="1"/>
+    <w:lsdException w:name="heading 2" w:semiHidden="1" w:uiPriority="9" w:unhideWhenUsed="1" w:qFormat="1"/>
+    <w:lsdException w:name="heading 3" w:semiHidden="1" w:uiPriority="9" w:unhideWhenUsed="1" w:qFormat="1"/>
+    <w:lsdException w:name="heading 4" w:semiHidden="1" w:uiPriority="9" w:unhideWhenUsed="1" w:qFormat="1"/>
+    <w:lsdException w:name="heading 5" w:semiHidden="1" w:uiPriority="9" w:unhideWhenUsed="1" w:qFormat="1"/>
+    <w:lsdException w:name="heading 6" w:semiHidden="1" w:uiPriority="9" w:unhideWhenUsed="1" w:qFormat="1"/>
+    <w:lsdException w:name="heading 7" w:semiHidden="1" w:uiPriority="9" w:unhideWhenUsed="1" w:qFormat="1"/>
+    <w:lsdException w:name="heading 8" w:semiHidden="1" w:uiPriority="9" w:unhideWhenUsed="1" w:qFormat="1"/>
+    <w:lsdException w:name="heading 9" w:semiHidden="1" w:uiPriority="9" w:unhideWhenUsed="1" w:qFormat="1"/>
+    <w:lsdException w:name="index 1" w:semiHidden="1" w:unhideWhenUsed="1"/>
+    <w:lsdException w:name="index 2" w:semiHidden="1" w:unhideWhenUsed="1"/>
+    <w:lsdException w:name="index 3" w:semiHidden="1" w:unhideWhenUsed="1"/>
+    <w:lsdException w:name="index 4" w:semiHidden="1" w:unhideWhenUsed="1"/>
+    <w:lsdException w:name="index 5" w:semiHidden="1" w:unhideWhenUsed="1"/>
+    <w:lsdException w:name="index 6" w:semiHidden="1" w:unhideWhenUsed="1"/>
+    <w:lsdException w:name="index 7" w:semiHidden="1" w:unhideWhenUsed="1"/>
+    <w:lsdException w:name="index 8" w:semiHidden="1" w:unhideWhenUsed="1"/>
+    <w:lsdException w:name="index 9" w:semiHidden="1" w:unhideWhenUsed="1"/>
+    <w:lsdException w:name="toc 1" w:semiHidden="1" w:uiPriority="39" w:unhideWhenUsed="1"/>
+    <w:lsdException w:name="toc 2" w:semiHidden="1" w:uiPriority="39" w:unhideWhenUsed="1"/>
+    <w:lsdException w:name="toc 3" w:semiHidden="1" w:uiPriority="39" w:unhideWhenUsed="1"/>
+    <w:lsdException w:name="toc 4" w:semiHidden="1" w:uiPriority="39" w:unhideWhenUsed="1"/>
+    <w:lsdException w:name="toc 5" w:semiHidden="1" w:uiPriority="39" w:unhideWhenUsed="1"/>
+    <w:lsdException w:name="toc 6" w:semiHidden="1" w:uiPriority="39" w:unhideWhenUsed="1"/>
+    <w:lsdException w:name="toc 7" w:semiHidden="1" w:uiPriority="39" w:unhideWhenUsed="1"/>
+    <w:lsdException w:name="toc 8" w:semiHidden="1" w:uiPriority="39" w:unhideWhenUsed="1"/>
+    <w:lsdException w:name="toc 9" w:semiHidden="1" w:uiPriority="39" w:unhideWhenUsed="1"/>
+    <w:lsdException w:name="Normal Indent" w:semiHidden="1" w:unhideWhenUsed="1"/>
+    <w:lsdException w:name="footnote text" w:semiHidden="1" w:unhideWhenUsed="1"/>
+    <w:lsdException w:name="annotation text" w:semiHidden="1" w:unhideWhenUsed="1"/>
+    <w:lsdException w:name="header" w:semiHidden="1" w:unhideWhenUsed="1"/>
+    <w:lsdException w:name="footer" w:semiHidden="1" w:unhideWhenUsed="1"/>
+    <w:lsdException w:name="index heading" w:semiHidden="1" w:unhideWhenUsed="1"/>
+    <w:lsdException w:name="caption" w:semiHidden="1" w:uiPriority="35" w:unhideWhenUsed="1" w:qFormat="1"/>
+    <w:lsdException w:name="table of figures" w:semiHidden="1" w:unhideWhenUsed="1"/>
+    <w:lsdException w:name="envelope address" w:semiHidden="1" w:unhideWhenUsed="1"/>
+    <w:lsdException w:name="envelope return" w:semiHidden="1" w:unhideWhenUsed="1"/>
+    <w:lsdException w:name="footnote reference" w:semiHidden="1" w:unhideWhenUsed="1"/>
+    <w:lsdException w:name="annotation reference" w:semiHidden="1" w:unhideWhenUsed="1"/>
+    <w:lsdException w:name="line number" w:semiHidden="1" w:unhideWhenUsed="1"/>
+    <w:lsdException w:name="page number" w:semiHidden="1" w:unhideWhenUsed="1"/>
+    <w:lsdException w:name="endnote reference" w:semiHidden="1" w:unhideWhenUsed="1"/>
+    <w:lsdException w:name="endnote text" w:semiHidden="1" w:unhideWhenUsed="1"/>
+    <w:lsdException w:name="table of authorities" w:semiHidden="1" w:unhideWhenUsed="1"/>
+    <w:lsdException w:name="macro" w:semiHidden="1" w:unhideWhenUsed="1"/>
+    <w:lsdException w:name="toa heading" w:semiHidden="1" w:unhideWhenUsed="1"/>
+    <w:lsdException w:name="List" w:semiHidden="1" w:unhideWhenUsed="1"/>
+    <w:lsdException w:name="List Bullet" w:semiHidden="1" w:unhideWhenUsed="1"/>
+    <w:lsdException w:name="List Number" w:semiHidden="1" w:unhideWhenUsed="1"/>
+    <w:lsdException w:name="List 2" w:semiHidden="1" w:unhideWhenUsed="1"/>
+    <w:lsdException w:name="List 3" w:semiHidden="1" w:unhideWhenUsed="1"/>
+    <w:lsdException w:name="List 4" w:semiHidden="1" w:unhideWhenUsed="1"/>
+    <w:lsdException w:name="List 5" w:semiHidden="1" w:unhideWhenUsed="1"/>
+    <w:lsdException w:name="List Bullet 2" w:semiHidden="1" w:unhideWhenUsed="1"/>
+    <w:lsdException w:name="List Bullet 3" w:semiHidden="1" w:unhideWhenUsed="1"/>
+    <w:lsdException w:name="List Bullet 4" w:semiHidden="1" w:unhideWhenUsed="1"/>
+    <w:lsdException w:name="List Bullet 5" w:semiHidden="1" w:unhideWhenUsed="1"/>
+    <w:lsdException w:name="List Number 2" w:semiHidden="1" w:unhideWhenUsed="1"/>
+    <w:lsdException w:name="List Number 3" w:semiHidden="1" w:unhideWhenUsed="1"/>
+    <w:lsdException w:name="List Number 4" w:semiHidden="1" w:unhideWhenUsed="1"/>
+    <w:lsdException w:name="List Number 5" w:semiHidden="1" w:unhideWhenUsed="1"/>
+    <w:lsdException w:name="Title" w:uiPriority="10" w:qFormat="1"/>
+    <w:lsdException w:name="Closing" w:semiHidden="1" w:unhideWhenUsed="1"/>
+    <w:lsdException w:name="Signature" w:semiHidden="1" w:unhideWhenUsed="1"/>
+    <w:lsdException w:name="Default Paragraph Font" w:semiHidden="1" w:uiPriority="1" w:unhideWhenUsed="1"/>
+    <w:lsdException w:name="Body Text" w:semiHidden="1" w:unhideWhenUsed="1"/>
+    <w:lsdException w:name="Body Text Indent" w:semiHidden="1" w:unhideWhenUsed="1"/>
+    <w:lsdException w:name="List Continue" w:semiHidden="1" w:unhideWhenUsed="1"/>
+    <w:lsdException w:name="List Continue 2" w:semiHidden="1" w:unhideWhenUsed="1"/>
+    <w:lsdException w:name="List Continue 3" w:semiHidden="1" w:unhideWhenUsed="1"/>
+    <w:lsdException w:name="List Continue 4" w:semiHidden="1" w:unhideWhenUsed="1"/>
+    <w:lsdException w:name="List Continue 5" w:semiHidden="1" w:unhideWhenUsed="1"/>
+    <w:lsdException w:name="Message Header" w:semiHidden="1" w:unhideWhenUsed="1"/>
+    <w:lsdException w:name="Subtitle" w:uiPriority="11" w:qFormat="1"/>
+    <w:lsdException w:name="Salutation" w:semiHidden="1" w:unhideWhenUsed="1"/>
+    <w:lsdException w:name="Date" w:semiHidden="1" w:unhideWhenUsed="1"/>
+    <w:lsdException w:name="Body Text First Indent" w:semiHidden="1" w:unhideWhenUsed="1"/>
+    <w:lsdException w:name="Body Text First Indent 2" w:semiHidden="1" w:unhideWhenUsed="1"/>
+    <w:lsdException w:name="Note Heading" w:semiHidden="1" w:unhideWhenUsed="1"/>
+    <w:lsdException w:name="Body Text 2" w:semiHidden="1" w:unhideWhenUsed="1"/>
+    <w:lsdException w:name="Body Text 3" w:semiHidden="1" w:unhideWhenUsed="1"/>
+    <w:lsdException w:name="Body Text Indent 2" w:semiHidden="1" w:unhideWhenUsed="1"/>
+    <w:lsdException w:name="Body Text Indent 3" w:semiHidden="1" w:unhideWhenUsed="1"/>
+    <w:lsdException w:name="Block Text" w:semiHidden="1" w:unhideWhenUsed="1"/>
+    <w:lsdException w:name="Hyperlink" w:semiHidden="1" w:unhideWhenUsed="1"/>
+    <w:lsdException w:name="FollowedHyperlink" w:semiHidden="1" w:unhideWhenUsed="1"/>
+    <w:lsdException w:name="Strong" w:uiPriority="22" w:qFormat="1"/>
+    <w:lsdException w:name="Emphasis" w:uiPriority="20" w:qFormat="1"/>
+    <w:lsdException w:name="Document Map" w:semiHidden="1" w:unhideWhenUsed="1"/>
+    <w:lsdException w:name="Plain Text" w:semiHidden="1" w:unhideWhenUsed="1"/>
+    <w:lsdException w:name="E-mail Signature" w:semiHidden="1" w:unhideWhenUsed="1"/>
+    <w:lsdException w:name="HTML Top of Form" w:semiHidden="1" w:unhideWhenUsed="1"/>
+    <w:lsdException w:name="HTML Bottom of Form" w:semiHidden="1" w:unhideWhenUsed="1"/>
+    <w:lsdException w:name="Normal (Web)" w:semiHidden="1" w:unhideWhenUsed="1"/>
+    <w:lsdException w:name="HTML Acronym" w:semiHidden="1" w:unhideWhenUsed="1"/>
+    <w:lsdException w:name="HTML Address" w:semiHidden="1" w:unhideWhenUsed="1"/>
+    <w:lsdException w:name="HTML Cite" w:semiHidden="1" w:unhideWhenUsed="1"/>
+    <w:lsdException w:name="HTML Code" w:semiHidden="1" w:unhideWhenUsed="1"/>
+    <w:lsdException w:name="HTML Definition" w:semiHidden="1" w:unhideWhenUsed="1"/>
+    <w:lsdException w:name="HTML Keyboard" w:semiHidden="1" w:unhideWhenUsed="1"/>
+    <w:lsdException w:name="HTML Preformatted" w:semiHidden="1" w:unhideWhenUsed="1"/>
+    <w:lsdException w:name="HTML Sample" w:semiHidden="1" w:unhideWhenUsed="1"/>
+    <w:lsdException w:name="HTML Typewriter" w:semiHidden="1" w:unhideWhenUsed="1"/>
+    <w:lsdException w:name="HTML Variable" w:semiHidden="1" w:unhideWhenUsed="1"/>
+    <w:lsdException w:name="Normal Table" w:semiHidden="1" w:unhideWhenUsed="1"/>
+    <w:lsdException w:name="annotation subject" w:semiHidden="1" w:unhideWhenUsed="1"/>
+    <w:lsdException w:name="No List" w:semiHidden="1" w:unhideWhenUsed="1"/>
+    <w:lsdException w:name="Outline List 1" w:semiHidden="1" w:unhideWhenUsed="1"/>
+    <w:lsdException w:name="Outline List 2" w:semiHidden="1" w:unhideWhenUsed="1"/>
+    <w:lsdException w:name="Outline List 3" w:semiHidden="1" w:unhideWhenUsed="1"/>
+    <w:lsdException w:name="Table Simple 1" w:semiHidden="1" w:unhideWhenUsed="1"/>
+    <w:lsdException w:name="Table Simple 2" w:semiHidden="1" w:unhideWhenUsed="1"/>
+    <w:lsdException w:name="Table Simple 3" w:semiHidden="1" w:unhideWhenUsed="1"/>
+    <w:lsdException w:name="Table Classic 1" w:semiHidden="1" w:unhideWhenUsed="1"/>
+    <w:lsdException w:name="Table Classic 2" w:semiHidden="1" w:unhideWhenUsed="1"/>
+    <w:lsdException w:name="Table Classic 3" w:semiHidden="1" w:unhideWhenUsed="1"/>
+    <w:lsdException w:name="Table Classic 4" w:semiHidden="1" w:unhideWhenUsed="1"/>
+    <w:lsdException w:name="Table Colorful 1" w:semiHidden="1" w:unhideWhenUsed="1"/>
+    <w:lsdException w:name="Table Colorful 2" w:semiHidden="1" w:unhideWhenUsed="1"/>
+    <w:lsdException w:name="Table Colorful 3" w:semiHidden="1" w:unhideWhenUsed="1"/>
+    <w:lsdException w:name="Table Columns 1" w:semiHidden="1" w:unhideWhenUsed="1"/>
+    <w:lsdException w:name="Table Columns 2" w:semiHidden="1" w:unhideWhenUsed="1"/>
+    <w:lsdException w:name="Table Columns 3" w:semiHidden="1" w:unhideWhenUsed="1"/>
+    <w:lsdException w:name="Table Columns 4" w:semiHidden="1" w:unhideWhenUsed="1"/>
+    <w:lsdException w:name="Table Columns 5" w:semiHidden="1" w:unhideWhenUsed="1"/>
+    <w:lsdException w:name="Table Grid 1" w:semiHidden="1" w:unhideWhenUsed="1"/>
+    <w:lsdException w:name="Table Grid 2" w:semiHidden="1" w:unhideWhenUsed="1"/>
+    <w:lsdException w:name="Table Grid 3" w:semiHidden="1" w:unhideWhenUsed="1"/>
+    <w:lsdException w:name="Table Grid 4" w:semiHidden="1" w:unhideWhenUsed="1"/>
+    <w:lsdException w:name="Table Grid 5" w:semiHidden="1" w:unhideWhenUsed="1"/>
+    <w:lsdException w:name="Table Grid 6" w:semiHidden="1" w:unhideWhenUsed="1"/>
+    <w:lsdException w:name="Table Grid 7" w:semiHidden="1" w:unhideWhenUsed="1"/>
+    <w:lsdException w:name="Table Grid 8" w:semiHidden="1" w:unhideWhenUsed="1"/>
+    <w:lsdException w:name="Table List 1" w:semiHidden="1" w:unhideWhenUsed="1"/>
+    <w:lsdException w:name="Table List 2" w:semiHidden="1" w:unhideWhenUsed="1"/>
+    <w:lsdException w:name="Table List 3" w:semiHidden="1" w:unhideWhenUsed="1"/>
+    <w:lsdException w:name="Table List 4" w:semiHidden="1" w:unhideWhenUsed="1"/>
+    <w:lsdException w:name="Table List 5" w:semiHidden="1" w:unhideWhenUsed="1"/>
+    <w:lsdException w:name="Table List 6" w:semiHidden="1" w:unhideWhenUsed="1"/>
+    <w:lsdException w:name="Table List 7" w:semiHidden="1" w:unhideWhenUsed="1"/>
+    <w:lsdException w:name="Table List 8" w:semiHidden="1" w:unhideWhenUsed="1"/>
+    <w:lsdException w:name="Table 3D effects 1" w:semiHidden="1" w:unhideWhenUsed="1"/>
+    <w:lsdException w:name="Table 3D effects 2" w:semiHidden="1" w:unhideWhenUsed="1"/>
+    <w:lsdException w:name="Table 3D effects 3" w:semiHidden="1" w:unhideWhenUsed="1"/>
+    <w:lsdException w:name="Table Contemporary" w:semiHidden="1" w:unhideWhenUsed="1"/>
+    <w:lsdException w:name="Table Elegant" w:semiHidden="1" w:unhideWhenUsed="1"/>
+    <w:lsdException w:name="Table Professional" w:semiHidden="1" w:unhideWhenUsed="1"/>
+    <w:lsdException w:name="Table Subtle 1" w:semiHidden="1" w:unhideWhenUsed="1"/>
+    <w:lsdException w:name="Table Subtle 2" w:semiHidden="1" w:unhideWhenUsed="1"/>
+    <w:lsdException w:name="Table Web 1" w:semiHidden="1" w:unhideWhenUsed="1"/>
+    <w:lsdException w:name="Table Web 2" w:semiHidden="1" w:unhideWhenUsed="1"/>
+    <w:lsdException w:name="Table Web 3" w:semiHidden="1" w:unhideWhenUsed="1"/>
+    <w:lsdException w:name="Balloon Text" w:semiHidden="1" w:unhideWhenUsed="1"/>
+    <w:lsdException w:name="Table Grid" w:uiPriority="59"/>
+    <w:lsdException w:name="Table Theme" w:semiHidden="1" w:unhideWhenUsed="1"/>
+    <w:lsdException w:name="Placeholder Text" w:semiHidden="1"/>
+    <w:lsdException w:name="No Spacing" w:uiPriority="1" w:qFormat="1"/>
+    <w:lsdException w:name="Light Shading" w:uiPriority="60"/>
+    <w:lsdException w:name="Light List" w:uiPriority="61"/>
+    <w:lsdException w:name="Light Grid" w:uiPriority="62"/>
+    <w:lsdException w:name="Medium Shading 1" w:uiPriority="63"/>
+    <w:lsdException w:name="Medium Shading 2" w:uiPriority="64"/>
+    <w:lsdException w:name="Medium List 1" w:uiPriority="65"/>
+    <w:lsdException w:name="Medium List 2" w:uiPriority="66"/>
+    <w:lsdException w:name="Medium Grid 1" w:uiPriority="67"/>
+    <w:lsdException w:name="Medium Grid 2" w:uiPriority="68"/>
+    <w:lsdException w:name="Medium Grid 3" w:uiPriority="69"/>
+    <w:lsdException w:name="Dark List" w:uiPriority="70"/>
+    <w:lsdException w:name="Colorful Shading" w:uiPriority="71"/>
+    <w:lsdException w:name="Colorful List" w:uiPriority="72"/>
+    <w:lsdException w:name="Colorful Grid" w:uiPriority="73"/>
+    <w:lsdException w:name="Light Shading Accent 1" w:uiPriority="60"/>
+    <w:lsdException w:name="Light List Accent 1" w:uiPriority="61"/>
+    <w:lsdException w:name="Light Grid Accent 1" w:uiPriority="62"/>
+    <w:lsdException w:name="Medium Shading 1 Accent 1" w:uiPriority="63"/>
+    <w:lsdException w:name="Medium Shading 2 Accent 1" w:uiPriority="64"/>
+    <w:lsdException w:name="Medium List 1 Accent 1" w:uiPriority="65"/>
+    <w:lsdException w:name="Revision" w:semiHidden="1"/>
+    <w:lsdException w:name="List Paragraph" w:uiPriority="34" w:qFormat="1"/>
+    <w:lsdException w:name="Quote" w:uiPriority="29" w:qFormat="1"/>
+    <w:lsdException w:name="Intense Quote" w:uiPriority="30" w:qFormat="1"/>
+    <w:lsdException w:name="Medium List 2 Accent 1" w:uiPriority="66"/>
+    <w:lsdException w:name="Medium Grid 1 Accent 1" w:uiPriority="67"/>
+    <w:lsdException w:name="Medium Grid 2 Accent 1" w:uiPriority="68"/>
+    <w:lsdException w:name="Medium Grid 3 Accent 1" w:uiPriority="69"/>
+    <w:lsdException w:name="Dark List Accent 1" w:uiPriority="70"/>
+    <w:lsdException w:name="Colorful Shading Accent 1" w:uiPriority="71"/>
+    <w:lsdException w:name="Colorful List Accent 1" w:uiPriority="72"/>
+    <w:lsdException w:name="Colorful Grid Accent 1" w:uiPriority="73"/>
+    <w:lsdException w:name="Light Shading Accent 2" w:uiPriority="60"/>
+    <w:lsdException w:name="Light List Accent 2" w:uiPriority="61"/>
+    <w:lsdException w:name="Light Grid Accent 2" w:uiPriority="62"/>
+    <w:lsdException w:name="Medium Shading 1 Accent 2" w:uiPriority="63"/>
+    <w:lsdException w:name="Medium Shading 2 Accent 2" w:uiPriority="64"/>
+    <w:lsdException w:name="Medium List 1 Accent 2" w:uiPriority="65"/>
+    <w:lsdException w:name="Medium List 2 Accent 2" w:uiPriority="66"/>
+    <w:lsdException w:name="Medium Grid 1 Accent 2" w:uiPriority="67"/>
+    <w:lsdException w:name="Medium Grid 2 Accent 2" w:uiPriority="68"/>
+    <w:lsdException w:name="Medium Grid 3 Accent 2" w:uiPriority="69"/>
+    <w:lsdException w:name="Dark List Accent 2" w:uiPriority="70"/>
+    <w:lsdException w:name="Colorful Shading Accent 2" w:uiPriority="71"/>
+    <w:lsdException w:name="Colorful List Accent 2" w:uiPriority="72"/>
+    <w:lsdException w:name="Colorful Grid Accent 2" w:uiPriority="73"/>
+    <w:lsdException w:name="Light Shading Accent 3" w:uiPriority="60"/>
+    <w:lsdException w:name="Light List Accent 3" w:uiPriority="61"/>
+    <w:lsdException w:name="Light Grid Accent 3" w:uiPriority="62"/>
+    <w:lsdException w:name="Medium Shading 1 Accent 3" w:uiPriority="63"/>
+    <w:lsdException w:name="Medium Shading 2 Accent 3" w:uiPriority="64"/>
+    <w:lsdException w:name="Medium List 1 Accent 3" w:uiPriority="65"/>
+    <w:lsdException w:name="Medium List 2 Accent 3" w:uiPriority="66"/>
+    <w:lsdException w:name="Medium Grid 1 Accent 3" w:uiPriority="67"/>
+    <w:lsdException w:name="Medium Grid 2 Accent 3" w:uiPriority="68"/>
+    <w:lsdException w:name="Medium Grid 3 Accent 3" w:uiPriority="69"/>
+    <w:lsdException w:name="Dark List Accent 3" w:uiPriority="70"/>
+    <w:lsdException w:name="Colorful Shading Accent 3" w:uiPriority="71"/>
+    <w:lsdException w:name="Colorful List Accent 3" w:uiPriority="72"/>
+    <w:lsdException w:name="Colorful Grid Accent 3" w:uiPriority="73"/>
+    <w:lsdException w:name="Light Shading Accent 4" w:uiPriority="60"/>
+    <w:lsdException w:name="Light List Accent 4" w:uiPriority="61"/>
+    <w:lsdException w:name="Light Grid Accent 4" w:uiPriority="62"/>
+    <w:lsdException w:name="Medium Shading 1 Accent 4" w:uiPriority="63"/>
+    <w:lsdException w:name="Medium Shading 2 Accent 4" w:uiPriority="64"/>
+    <w:lsdException w:name="Medium List 1 Accent 4" w:uiPriority="65"/>
+    <w:lsdException w:name="Medium List 2 Accent 4" w:uiPriority="66"/>
+    <w:lsdException w:name="Medium Grid 1 Accent 4" w:uiPriority="67"/>
+    <w:lsdException w:name="Medium Grid 2 Accent 4" w:uiPriority="68"/>
+    <w:lsdException w:name="Medium Grid 3 Accent 4" w:uiPriority="69"/>
+    <w:lsdException w:name="Dark List Accent 4" w:uiPriority="70"/>
+    <w:lsdException w:name="Colorful Shading Accent 4" w:uiPriority="71"/>
+    <w:lsdException w:name="Colorful List Accent 4" w:uiPriority="72"/>
+    <w:lsdException w:name="Colorful Grid Accent 4" w:uiPriority="73"/>
+    <w:lsdException w:name="Light Shading Accent 5" w:uiPriority="60"/>
+    <w:lsdException w:name="Light List Accent 5" w:uiPriority="61"/>
+    <w:lsdException w:name="Light Grid Accent 5" w:uiPriority="62"/>
+    <w:lsdException w:name="Medium Shading 1 Accent 5" w:uiPriority="63"/>
+    <w:lsdException w:name="Medium Shading 2 Accent 5" w:uiPriority="64"/>
+    <w:lsdException w:name="Medium List 1 Accent 5" w:uiPriority="65"/>
+    <w:lsdException w:name="Medium List 2 Accent 5" w:uiPriority="66"/>
+    <w:lsdException w:name="Medium Grid 1 Accent 5" w:uiPriority="67"/>
+    <w:lsdException w:name="Medium Grid 2 Accent 5" w:uiPriority="68"/>
+    <w:lsdException w:name="Medium Grid 3 Accent 5" w:uiPriority="69"/>
+    <w:lsdException w:name="Dark List Accent 5" w:uiPriority="70"/>
+    <w:lsdException w:name="Colorful Shading Accent 5" w:uiPriority="71"/>
+    <w:lsdException w:name="Colorful List Accent 5" w:uiPriority="72"/>
+    <w:lsdException w:name="Colorful Grid Accent 5" w:uiPriority="73"/>
+    <w:lsdException w:name="Light Shading Accent 6" w:uiPriority="60"/>
+    <w:lsdException w:name="Light List Accent 6" w:uiPriority="61"/>
+    <w:lsdException w:name="Light Grid Accent 6" w:uiPriority="62"/>
+    <w:lsdException w:name="Medium Shading 1 Accent 6" w:uiPriority="63"/>
+    <w:lsdException w:name="Medium Shading 2 Accent 6" w:uiPriority="64"/>
+    <w:lsdException w:name="Medium List 1 Accent 6" w:uiPriority="65"/>
+    <w:lsdException w:name="Medium List 2 Accent 6" w:uiPriority="66"/>
+    <w:lsdException w:name="Medium Grid 1 Accent 6" w:uiPriority="67"/>
+    <w:lsdException w:name="Medium Grid 2 Accent 6" w:uiPriority="68"/>
+    <w:lsdException w:name="Medium Grid 3 Accent 6" w:uiPriority="69"/>
+    <w:lsdException w:name="Dark List Accent 6" w:uiPriority="70"/>
+    <w:lsdException w:name="Colorful Shading Accent 6" w:uiPriority="71"/>
+    <w:lsdException w:name="Colorful List Accent 6" w:uiPriority="72"/>
+    <w:lsdException w:name="Colorful Grid Accent 6" w:uiPriority="73"/>
+    <w:lsdException w:name="Subtle Emphasis" w:uiPriority="19" w:qFormat="1"/>
+    <w:lsdException w:name="Intense Emphasis" w:uiPriority="21" w:qFormat="1"/>
+    <w:lsdException w:name="Subtle Reference" w:uiPriority="31" w:qFormat="1"/>
+    <w:lsdException w:name="Intense Reference" w:uiPriority="32" w:qFormat="1"/>
+    <w:lsdException w:name="Book Title" w:uiPriority="33" w:qFormat="1"/>
+    <w:lsdException w:name="Bibliography" w:semiHidden="1" w:uiPriority="37" w:unhideWhenUsed="1"/>
+    <w:lsdException w:name="TOC Heading" w:semiHidden="1" w:uiPriority="39" w:unhideWhenUsed="1" w:qFormat="1"/>
+    <w:lsdException w:name="Plain Table 5" w:semiHidden="1" w:unhideWhenUsed="1"/>
+    <w:lsdException w:name="Grid Table Light" w:semiHidden="1" w:unhideWhenUsed="1"/>
+    <w:lsdException w:name="Grid Table 1 Light" w:semiHidden="1" w:unhideWhenUsed="1"/>
+    <w:lsdException w:name="Grid Table 2" w:semiHidden="1" w:unhideWhenUsed="1"/>
+    <w:lsdException w:name="Grid Table 3" w:semiHidden="1" w:unhideWhenUsed="1"/>
+    <w:lsdException w:name="Grid Table 4" w:uiPriority="49"/>
+    <w:lsdException w:name="Grid Table 5 Dark" w:uiPriority="50"/>
+    <w:lsdException w:name="Grid Table 6 Colorful" w:uiPriority="51"/>
+    <w:lsdException w:name="Grid Table 7 Colorful" w:uiPriority="52"/>
+    <w:lsdException w:name="Grid Table 1 Light Accent 1" w:uiPriority="46"/>
+    <w:lsdException w:name="Grid Table 2 Accent 1" w:uiPriority="47"/>
+    <w:lsdException w:name="Grid Table 3 Accent 1" w:uiPriority="48"/>
+    <w:lsdException w:name="Grid Table 4 Accent 1" w:uiPriority="49"/>
+    <w:lsdException w:name="Grid Table 5 Dark Accent 1" w:uiPriority="50"/>
+    <w:lsdException w:name="Grid Table 6 Colorful Accent 1" w:uiPriority="51"/>
+    <w:lsdException w:name="Grid Table 7 Colorful Accent 1" w:uiPriority="52"/>
+    <w:lsdException w:name="Grid Table 1 Light Accent 2" w:uiPriority="46"/>
+    <w:lsdException w:name="Grid Table 2 Accent 2" w:uiPriority="47"/>
+    <w:lsdException w:name="Grid Table 3 Accent 2" w:uiPriority="48"/>
+    <w:lsdException w:name="Grid Table 4 Accent 2" w:uiPriority="49"/>
+    <w:lsdException w:name="Grid Table 5 Dark Accent 2" w:uiPriority="50"/>
+    <w:lsdException w:name="Grid Table 6 Colorful Accent 2" w:uiPriority="51"/>
+    <w:lsdException w:name="Grid Table 7 Colorful Accent 2" w:uiPriority="52"/>
+    <w:lsdException w:name="Grid Table 1 Light Accent 3" w:uiPriority="46"/>
+    <w:lsdException w:name="Grid Table 2 Accent 3" w:uiPriority="47"/>
+    <w:lsdException w:name="Grid Table 3 Accent 3" w:uiPriority="48"/>
+    <w:lsdException w:name="Grid Table 4 Accent 3" w:uiPriority="49"/>
+    <w:lsdException w:name="Grid Table 5 Dark Accent 3" w:uiPriority="50"/>
+    <w:lsdException w:name="Grid Table 6 Colorful Accent 3" w:uiPriority="51"/>
+    <w:lsdException w:name="Grid Table 7 Colorful Accent 3" w:uiPriority="52"/>
+    <w:lsdException w:name="Grid Table 1 Light Accent 4" w:uiPriority="46"/>
+    <w:lsdException w:name="Grid Table 2 Accent 4" w:uiPriority="47"/>
+    <w:lsdException w:name="Grid Table 3 Accent 4" w:uiPriority="48"/>
+    <w:lsdException w:name="Grid Table 4 Accent 4" w:uiPriority="49"/>
+    <w:lsdException w:name="Grid Table 5 Dark Accent 4" w:uiPriority="50"/>
+    <w:lsdException w:name="Grid Table 6 Colorful Accent 4" w:uiPriority="51"/>
+    <w:lsdException w:name="Grid Table 7 Colorful Accent 4" w:uiPriority="52"/>
+    <w:lsdException w:name="Grid Table 1 Light Accent 5" w:uiPriority="46"/>
+    <w:lsdException w:name="Grid Table 2 Accent 5" w:uiPriority="47"/>
+    <w:lsdException w:name="Grid Table 3 Accent 5" w:uiPriority="48"/>
+    <w:lsdException w:name="Grid Table 4 Accent 5" w:uiPriority="49"/>
+    <w:lsdException w:name="Grid Table 5 Dark Accent 5" w:uiPriority="50"/>
+    <w:lsdException w:name="Grid Table 6 Colorful Accent 5" w:uiPriority="51"/>
+    <w:lsdException w:name="Grid Table 7 Colorful Accent 5" w:uiPriority="52"/>
+    <w:lsdException w:name="Grid Table 1 Light Accent 6" w:uiPriority="46"/>
+    <w:lsdException w:name="Grid Table 2 Accent 6" w:uiPriority="47"/>
+    <w:lsdException w:name="Grid Table 3 Accent 6" w:uiPriority="48"/>
+    <w:lsdException w:name="Grid Table 4 Accent 6" w:uiPriority="49"/>
+    <w:lsdException w:name="Grid Table 5 Dark Accent 6" w:uiPriority="50"/>
+    <w:lsdException w:name="Grid Table 6 Colorful Accent 6" w:uiPriority="51"/>
+    <w:lsdException w:name="Grid Table 7 Colorful Accent 6" w:uiPriority="52"/>
+    <w:lsdException w:name="List Table 1 Light" w:uiPriority="46"/>
+    <w:lsdException w:name="List Table 2" w:uiPriority="47"/>
+    <w:lsdException w:name="List Table 3" w:uiPriority="48"/>
+    <w:lsdException w:name="List Table 4" w:uiPriority="49"/>
+    <w:lsdException w:name="List Table 5 Dark" w:uiPriority="50"/>
+    <w:lsdException w:name="List Table 6 Colorful" w:uiPriority="51"/>
+    <w:lsdException w:name="List Table 7 Colorful" w:uiPriority="52"/>
+    <w:lsdException w:name="List Table 1 Light Accent 1" w:uiPriority="46"/>
+    <w:lsdException w:name="List Table 2 Accent 1" w:uiPriority="47"/>
+    <w:lsdException w:name="List Table 3 Accent 1" w:uiPriority="48"/>
+    <w:lsdException w:name="List Table 4 Accent 1" w:uiPriority="49"/>
+    <w:lsdException w:name="List Table 5 Dark Accent 1" w:uiPriority="50"/>
+    <w:lsdException w:name="List Table 6 Colorful Accent 1" w:uiPriority="51"/>
+    <w:lsdException w:name="List Table 7 Colorful Accent 1" w:uiPriority="52"/>
+    <w:lsdException w:name="List Table 1 Light Accent 2" w:uiPriority="46"/>
+    <w:lsdException w:name="List Table 2 Accent 2" w:uiPriority="47"/>
+    <w:lsdException w:name="List Table 3 Accent 2" w:uiPriority="48"/>
+    <w:lsdException w:name="List Table 4 Accent 2" w:uiPriority="49"/>
+    <w:lsdException w:name="List Table 5 Dark Accent 2" w:uiPriority="50"/>
+    <w:lsdException w:name="List Table 6 Colorful Accent 2" w:uiPriority="51"/>
+    <w:lsdException w:name="List Table 7 Colorful Accent 2" w:uiPriority="52"/>
+    <w:lsdException w:name="List Table 1 Light Accent 3" w:uiPriority="46"/>
+    <w:lsdException w:name="List Table 2 Accent 3" w:uiPriority="47"/>
+    <w:lsdException w:name="List Table 3 Accent 3" w:uiPriority="48"/>
+    <w:lsdException w:name="List Table 4 Accent 3" w:uiPriority="49"/>
+    <w:lsdException w:name="List Table 5 Dark Accent 3" w:uiPriority="50"/>
+    <w:lsdException w:name="List Table 6 Colorful Accent 3" w:uiPriority="51"/>
+    <w:lsdException w:name="List Table 7 Colorful Accent 3" w:uiPriority="52"/>
+    <w:lsdException w:name="List Table 1 Light Accent 4" w:uiPriority="46"/>
+    <w:lsdException w:name="List Table 2 Accent 4" w:uiPriority="47"/>
+    <w:lsdException w:name="List Table 3 Accent 4" w:uiPriority="48"/>
+    <w:lsdException w:name="List Table 4 Accent 4" w:uiPriority="49"/>
+    <w:lsdException w:name="List Table 5 Dark Accent 4" w:uiPriority="50"/>
+    <w:lsdException w:name="List Table 6 Colorful Accent 4" w:uiPriority="51"/>
+    <w:lsdException w:name="List Table 7 Colorful Accent 4" w:uiPriority="52"/>
+    <w:lsdException w:name="List Table 1 Light Accent 5" w:uiPriority="46"/>
+    <w:lsdException w:name="List Table 2 Accent 5" w:uiPriority="47"/>
+    <w:lsdException w:name="List Table 3 Accent 5" w:uiPriority="48"/>
+    <w:lsdException w:name="List Table 4 Accent 5" w:uiPriority="49"/>
+    <w:lsdException w:name="List Table 5 Dark Accent 5" w:uiPriority="50"/>
+    <w:lsdException w:name="List Table 6 Colorful Accent 5" w:uiPriority="51"/>
+    <w:lsdException w:name="List Table 7 Colorful Accent 5" w:uiPriority="52"/>
+    <w:lsdException w:name="List Table 1 Light Accent 6" w:uiPriority="46"/>
+    <w:lsdException w:name="List Table 2 Accent 6" w:uiPriority="47"/>
+    <w:lsdException w:name="List Table 3 Accent 6" w:uiPriority="48"/>
+    <w:lsdException w:name="List Table 4 Accent 6" w:uiPriority="49"/>
+    <w:lsdException w:name="List Table 5 Dark Accent 6" w:uiPriority="50"/>
+    <w:lsdException w:name="List Table 6 Colorful Accent 6" w:uiPriority="51"/>
+    <w:lsdException w:name="List Table 7 Colorful Accent 6" w:uiPriority="52"/>
+    <w:lsdException w:name="Mention" w:semiHidden="1" w:unhideWhenUsed="1"/>
+    <w:lsdException w:name="Smart Hyperlink" w:semiHidden="1" w:unhideWhenUsed="1"/>
+    <w:lsdException w:name="Hashtag" w:semiHidden="1" w:unhideWhenUsed="1"/>
+    <w:lsdException w:name="Unresolved Mention" w:semiHidden="1" w:unhideWhenUsed="1"/>
+    <w:lsdException w:name="Smart Link" w:semiHidden="1" w:unhideWhenUsed="1"/>
   </w:latentStyles>
   <w:style w:type="paragraph" w:default="1" w:styleId="Normal">
     <w:name w:val="Normal"/>
@@ -6976,14 +7140,15 @@
   </w:style>
   <w:style w:type="character" w:default="1" w:styleId="DefaultParagraphFont">
     <w:name w:val="Default Paragraph Font"/>
+    <w:uiPriority w:val="1"/>
     <w:semiHidden/>
     <w:unhideWhenUsed/>
   </w:style>
   <w:style w:type="table" w:default="1" w:styleId="TableNormal">
     <w:name w:val="Normal Table"/>
+    <w:uiPriority w:val="99"/>
     <w:semiHidden/>
     <w:unhideWhenUsed/>
-    <w:qFormat/>
     <w:tblPr>
       <w:tblInd w:w="0" w:type="dxa"/>
       <w:tblCellMar>
@@ -6996,6 +7161,7 @@
   </w:style>
   <w:style w:type="numbering" w:default="1" w:styleId="NoList">
     <w:name w:val="No List"/>
+    <w:uiPriority w:val="99"/>
     <w:semiHidden/>
     <w:unhideWhenUsed/>
   </w:style>

</xml_diff>